<commit_message>
update report and figures
</commit_message>
<xml_diff>
--- a/final_submit/report.docx
+++ b/final_submit/report.docx
@@ -502,7 +502,7 @@
       <w:pPr>
         <w:spacing w:line="360" w:lineRule="exact"/>
         <w:rPr>
-          <w:rFonts w:ascii="Helvetica" w:hAnsi="Helvetica" w:cs="Helvetica" w:hint="eastAsia"/>
+          <w:rFonts w:ascii="Helvetica" w:hAnsi="Helvetica" w:cs="Helvetica"/>
           <w:color w:val="333333"/>
         </w:rPr>
       </w:pPr>
@@ -729,7 +729,6 @@
       <w:pPr>
         <w:spacing w:line="360" w:lineRule="exact"/>
         <w:rPr>
-          <w:rFonts w:hint="eastAsia"/>
           <w:sz w:val="22"/>
         </w:rPr>
       </w:pPr>
@@ -755,7 +754,7 @@
       <w:pPr>
         <w:spacing w:line="360" w:lineRule="exact"/>
         <w:rPr>
-          <w:rFonts w:ascii="宋体" w:eastAsia="宋体" w:hAnsi="宋体" w:hint="eastAsia"/>
+          <w:rFonts w:ascii="宋体" w:eastAsia="宋体" w:hAnsi="宋体"/>
           <w:sz w:val="24"/>
           <w:szCs w:val="24"/>
           <w:shd w:val="clear" w:color="auto" w:fill="FFFFFF"/>
@@ -927,12 +926,20 @@
       <w:pPr>
         <w:spacing w:line="360" w:lineRule="exact"/>
         <w:rPr>
+          <w:b/>
+          <w:sz w:val="24"/>
+          <w:szCs w:val="24"/>
+        </w:rPr>
+      </w:pPr>
+      <w:r>
+        <w:rPr>
           <w:rFonts w:hint="eastAsia"/>
           <w:b/>
           <w:sz w:val="24"/>
           <w:szCs w:val="24"/>
         </w:rPr>
-      </w:pPr>
+        <w:t>（一）</w:t>
+      </w:r>
       <w:r>
         <w:rPr>
           <w:rFonts w:hint="eastAsia"/>
@@ -940,23 +947,14 @@
           <w:sz w:val="24"/>
           <w:szCs w:val="24"/>
         </w:rPr>
-        <w:t>（一）</w:t>
-      </w:r>
-      <w:r>
-        <w:rPr>
-          <w:rFonts w:hint="eastAsia"/>
+        <w:t>归</w:t>
+      </w:r>
+      <w:r>
+        <w:rPr>
           <w:b/>
           <w:sz w:val="24"/>
           <w:szCs w:val="24"/>
         </w:rPr>
-        <w:t>归</w:t>
-      </w:r>
-      <w:r>
-        <w:rPr>
-          <w:b/>
-          <w:sz w:val="24"/>
-          <w:szCs w:val="24"/>
-        </w:rPr>
         <w:t>一化</w:t>
       </w:r>
     </w:p>
@@ -986,7 +984,7 @@
         <w:spacing w:line="360" w:lineRule="exact"/>
         <w:ind w:firstLine="420"/>
         <w:rPr>
-          <w:rFonts w:ascii="宋体" w:eastAsia="宋体" w:hAnsi="宋体" w:hint="eastAsia"/>
+          <w:rFonts w:ascii="宋体" w:eastAsia="宋体" w:hAnsi="宋体"/>
           <w:sz w:val="24"/>
           <w:szCs w:val="24"/>
           <w:shd w:val="clear" w:color="auto" w:fill="FFFFFF"/>
@@ -1089,13 +1087,13 @@
       <w:pPr>
         <w:spacing w:line="360" w:lineRule="exact"/>
         <w:rPr>
-          <w:rFonts w:hint="eastAsia"/>
           <w:sz w:val="22"/>
         </w:rPr>
       </w:pPr>
       <w:r>
         <w:rPr>
           <w:rFonts w:ascii="宋体" w:eastAsia="宋体" w:hAnsi="宋体"/>
+          <w:noProof/>
           <w:sz w:val="24"/>
           <w:szCs w:val="24"/>
           <w:shd w:val="clear" w:color="auto" w:fill="FFFFFF"/>
@@ -1159,6 +1157,7 @@
       <w:r>
         <w:rPr>
           <w:rFonts w:ascii="宋体" w:eastAsia="宋体" w:hAnsi="宋体" w:hint="eastAsia"/>
+          <w:noProof/>
           <w:sz w:val="24"/>
           <w:szCs w:val="24"/>
           <w:shd w:val="clear" w:color="auto" w:fill="FFFFFF"/>
@@ -1271,22 +1270,90 @@
       <w:pPr>
         <w:spacing w:line="360" w:lineRule="exact"/>
         <w:rPr>
-          <w:rFonts w:ascii="宋体" w:eastAsia="宋体" w:hAnsi="宋体" w:hint="eastAsia"/>
-          <w:sz w:val="24"/>
-          <w:szCs w:val="24"/>
-          <w:shd w:val="clear" w:color="auto" w:fill="FFFFFF"/>
-        </w:rPr>
-      </w:pPr>
-    </w:p>
-    <w:p>
-      <w:pPr>
-        <w:spacing w:line="360" w:lineRule="exact"/>
+          <w:rFonts w:ascii="宋体" w:eastAsia="宋体" w:hAnsi="宋体"/>
+          <w:sz w:val="24"/>
+          <w:szCs w:val="24"/>
+          <w:shd w:val="clear" w:color="auto" w:fill="FFFFFF"/>
+        </w:rPr>
+      </w:pPr>
+    </w:p>
+    <w:p>
+      <w:pPr>
+        <w:spacing w:line="360" w:lineRule="exact"/>
+        <w:rPr>
+          <w:b/>
+          <w:sz w:val="24"/>
+          <w:szCs w:val="24"/>
+        </w:rPr>
+      </w:pPr>
+      <w:r>
         <w:rPr>
           <w:rFonts w:hint="eastAsia"/>
           <w:b/>
           <w:sz w:val="24"/>
           <w:szCs w:val="24"/>
         </w:rPr>
+        <w:t>（二）</w:t>
+      </w:r>
+      <w:r>
+        <w:rPr>
+          <w:b/>
+          <w:sz w:val="24"/>
+          <w:szCs w:val="24"/>
+        </w:rPr>
+        <w:t>主成分降维</w:t>
+      </w:r>
+    </w:p>
+    <w:p>
+      <w:pPr>
+        <w:spacing w:line="360" w:lineRule="exact"/>
+        <w:ind w:firstLine="420"/>
+        <w:rPr>
+          <w:rFonts w:ascii="宋体" w:eastAsia="宋体" w:hAnsi="宋体"/>
+          <w:sz w:val="24"/>
+          <w:szCs w:val="24"/>
+          <w:shd w:val="clear" w:color="auto" w:fill="FFFFFF"/>
+        </w:rPr>
+      </w:pPr>
+      <w:r>
+        <w:rPr>
+          <w:rFonts w:ascii="宋体" w:eastAsia="宋体" w:hAnsi="宋体" w:hint="eastAsia"/>
+          <w:sz w:val="24"/>
+          <w:szCs w:val="24"/>
+          <w:shd w:val="clear" w:color="auto" w:fill="FFFFFF"/>
+        </w:rPr>
+        <w:t>主成分分析可以在保留大部分信息的前提下降低维度，并且过滤掉部分噪声，最终选择</w:t>
+      </w:r>
+      <w:r>
+        <w:rPr>
+          <w:rFonts w:ascii="宋体" w:eastAsia="宋体" w:hAnsi="宋体"/>
+          <w:sz w:val="24"/>
+          <w:szCs w:val="24"/>
+          <w:shd w:val="clear" w:color="auto" w:fill="FFFFFF"/>
+        </w:rPr>
+        <w:t>750个主成分代替原有2600维度的数据，从而达到降低数据维度，提升计算效率的目的。</w:t>
+      </w:r>
+    </w:p>
+    <w:p>
+      <w:pPr>
+        <w:spacing w:line="360" w:lineRule="exact"/>
+        <w:ind w:firstLine="420"/>
+        <w:rPr>
+          <w:rFonts w:ascii="宋体" w:eastAsia="宋体" w:hAnsi="宋体"/>
+          <w:sz w:val="24"/>
+          <w:szCs w:val="24"/>
+          <w:shd w:val="clear" w:color="auto" w:fill="FFFFFF"/>
+        </w:rPr>
+      </w:pPr>
+    </w:p>
+    <w:p>
+      <w:pPr>
+        <w:spacing w:line="360" w:lineRule="exact"/>
+        <w:rPr>
+          <w:b/>
+          <w:sz w:val="24"/>
+          <w:szCs w:val="24"/>
+        </w:rPr>
       </w:pPr>
       <w:r>
         <w:rPr>
@@ -1295,15 +1362,25 @@
           <w:sz w:val="24"/>
           <w:szCs w:val="24"/>
         </w:rPr>
-        <w:t>（二）</w:t>
-      </w:r>
+        <w:t>（三）</w:t>
+      </w:r>
+      <w:proofErr w:type="spellStart"/>
       <w:r>
         <w:rPr>
           <w:b/>
           <w:sz w:val="24"/>
           <w:szCs w:val="24"/>
         </w:rPr>
-        <w:t>主成分降维</w:t>
+        <w:t>Savitzky-Golay</w:t>
+      </w:r>
+      <w:proofErr w:type="spellEnd"/>
+      <w:r>
+        <w:rPr>
+          <w:b/>
+          <w:sz w:val="24"/>
+          <w:szCs w:val="24"/>
+        </w:rPr>
+        <w:t>滤波</w:t>
       </w:r>
     </w:p>
     <w:p>
@@ -1324,16 +1401,67 @@
           <w:szCs w:val="24"/>
           <w:shd w:val="clear" w:color="auto" w:fill="FFFFFF"/>
         </w:rPr>
-        <w:t>主成分分析可以在保留大部分信息的前提下降低维度，并且过滤掉部分噪声，最终选择</w:t>
-      </w:r>
-      <w:r>
-        <w:rPr>
-          <w:rFonts w:ascii="宋体" w:eastAsia="宋体" w:hAnsi="宋体"/>
-          <w:sz w:val="24"/>
-          <w:szCs w:val="24"/>
-          <w:shd w:val="clear" w:color="auto" w:fill="FFFFFF"/>
-        </w:rPr>
-        <w:t>750个主成分代替原有2600维度的数据，从而达到降低数据维度，提升计算效率的目的。</w:t>
+        <w:t>为了平滑噪声，我们对原始光谱数据进行</w:t>
+      </w:r>
+      <w:proofErr w:type="spellStart"/>
+      <w:r>
+        <w:rPr>
+          <w:rFonts w:ascii="宋体" w:eastAsia="宋体" w:hAnsi="宋体"/>
+          <w:sz w:val="24"/>
+          <w:szCs w:val="24"/>
+          <w:shd w:val="clear" w:color="auto" w:fill="FFFFFF"/>
+        </w:rPr>
+        <w:t>Savitzky-Golay</w:t>
+      </w:r>
+      <w:proofErr w:type="spellEnd"/>
+      <w:r>
+        <w:rPr>
+          <w:rFonts w:ascii="宋体" w:eastAsia="宋体" w:hAnsi="宋体"/>
+          <w:sz w:val="24"/>
+          <w:szCs w:val="24"/>
+          <w:shd w:val="clear" w:color="auto" w:fill="FFFFFF"/>
+        </w:rPr>
+        <w:t>滤波。</w:t>
+      </w:r>
+      <w:proofErr w:type="spellStart"/>
+      <w:r>
+        <w:rPr>
+          <w:rFonts w:ascii="宋体" w:eastAsia="宋体" w:hAnsi="宋体"/>
+          <w:sz w:val="24"/>
+          <w:szCs w:val="24"/>
+          <w:shd w:val="clear" w:color="auto" w:fill="FFFFFF"/>
+        </w:rPr>
+        <w:t>Savitzky-Golay</w:t>
+      </w:r>
+      <w:proofErr w:type="spellEnd"/>
+      <w:r>
+        <w:rPr>
+          <w:rFonts w:ascii="宋体" w:eastAsia="宋体" w:hAnsi="宋体"/>
+          <w:sz w:val="24"/>
+          <w:szCs w:val="24"/>
+          <w:shd w:val="clear" w:color="auto" w:fill="FFFFFF"/>
+        </w:rPr>
+        <w:t>滤波拟合法是根据时间序列曲线的平均趋势，确定合适的滤波参数，用多项式实现滑动窗内的最小二乘拟合；利用</w:t>
+      </w:r>
+      <w:proofErr w:type="spellStart"/>
+      <w:r>
+        <w:rPr>
+          <w:rFonts w:ascii="宋体" w:eastAsia="宋体" w:hAnsi="宋体"/>
+          <w:sz w:val="24"/>
+          <w:szCs w:val="24"/>
+          <w:shd w:val="clear" w:color="auto" w:fill="FFFFFF"/>
+        </w:rPr>
+        <w:t>Savitzky-Golay</w:t>
+      </w:r>
+      <w:proofErr w:type="spellEnd"/>
+      <w:r>
+        <w:rPr>
+          <w:rFonts w:ascii="宋体" w:eastAsia="宋体" w:hAnsi="宋体"/>
+          <w:sz w:val="24"/>
+          <w:szCs w:val="24"/>
+          <w:shd w:val="clear" w:color="auto" w:fill="FFFFFF"/>
+        </w:rPr>
+        <w:t>滤波方法（基于最小二乘的卷积拟合算法）进行迭代运算，模拟整个时序数据获得长期变化趋势。</w:t>
       </w:r>
     </w:p>
     <w:p>
@@ -1341,49 +1469,115 @@
         <w:spacing w:line="360" w:lineRule="exact"/>
         <w:ind w:firstLine="420"/>
         <w:rPr>
-          <w:rFonts w:ascii="宋体" w:eastAsia="宋体" w:hAnsi="宋体" w:hint="eastAsia"/>
-          <w:sz w:val="24"/>
-          <w:szCs w:val="24"/>
-          <w:shd w:val="clear" w:color="auto" w:fill="FFFFFF"/>
-        </w:rPr>
-      </w:pPr>
-    </w:p>
-    <w:p>
-      <w:pPr>
-        <w:spacing w:line="360" w:lineRule="exact"/>
+          <w:rFonts w:ascii="宋体" w:eastAsia="宋体" w:hAnsi="宋体"/>
+          <w:sz w:val="24"/>
+          <w:szCs w:val="24"/>
+          <w:shd w:val="clear" w:color="auto" w:fill="FFFFFF"/>
+        </w:rPr>
+      </w:pPr>
+      <w:r>
+        <w:rPr>
+          <w:rFonts w:ascii="宋体" w:eastAsia="宋体" w:hAnsi="宋体"/>
+          <w:sz w:val="24"/>
+          <w:szCs w:val="24"/>
+          <w:shd w:val="clear" w:color="auto" w:fill="FFFFFF"/>
+        </w:rPr>
+        <w:t>我们发现窗口宽度显著影响滤波效果，较小的窗口宽度能有效过滤噪声，提升预测精度，而过大的窗口会抹除数据的细节，损失有用的信息，造成预测精度的降低。经过小数据集的验证，最终选择窗口宽度为7.</w:t>
+      </w:r>
+    </w:p>
+    <w:p>
+      <w:pPr>
+        <w:spacing w:line="360" w:lineRule="exact"/>
+        <w:rPr>
+          <w:sz w:val="22"/>
+        </w:rPr>
+      </w:pPr>
+    </w:p>
+    <w:p>
+      <w:pPr>
+        <w:spacing w:line="360" w:lineRule="exact"/>
+        <w:rPr>
+          <w:b/>
+          <w:sz w:val="24"/>
+          <w:szCs w:val="24"/>
+        </w:rPr>
+      </w:pPr>
+      <w:r>
         <w:rPr>
           <w:rFonts w:hint="eastAsia"/>
           <w:b/>
           <w:sz w:val="24"/>
           <w:szCs w:val="24"/>
         </w:rPr>
-      </w:pPr>
-      <w:r>
-        <w:rPr>
-          <w:rFonts w:hint="eastAsia"/>
+        <w:t>（四）</w:t>
+      </w:r>
+      <w:r>
+        <w:rPr>
           <w:b/>
           <w:sz w:val="24"/>
           <w:szCs w:val="24"/>
         </w:rPr>
-        <w:t>（三）</w:t>
+        <w:t>数据增强</w:t>
+      </w:r>
+    </w:p>
+    <w:p>
+      <w:pPr>
+        <w:spacing w:line="360" w:lineRule="exact"/>
+        <w:ind w:firstLine="420"/>
+        <w:rPr>
+          <w:rFonts w:ascii="宋体" w:eastAsia="宋体" w:hAnsi="宋体"/>
+          <w:sz w:val="24"/>
+          <w:szCs w:val="24"/>
+          <w:shd w:val="clear" w:color="auto" w:fill="FFFFFF"/>
+        </w:rPr>
+      </w:pPr>
+      <w:r>
+        <w:rPr>
+          <w:rFonts w:ascii="宋体" w:eastAsia="宋体" w:hAnsi="宋体" w:hint="eastAsia"/>
+          <w:sz w:val="24"/>
+          <w:szCs w:val="24"/>
+          <w:shd w:val="clear" w:color="auto" w:fill="FFFFFF"/>
+        </w:rPr>
+        <w:t>训练数据中行星（</w:t>
+      </w:r>
+      <w:r>
+        <w:rPr>
+          <w:rFonts w:ascii="宋体" w:eastAsia="宋体" w:hAnsi="宋体"/>
+          <w:sz w:val="24"/>
+          <w:szCs w:val="24"/>
+          <w:shd w:val="clear" w:color="auto" w:fill="FFFFFF"/>
+        </w:rPr>
+        <w:t>star），星系（galaxy）和类星体（</w:t>
       </w:r>
       <w:proofErr w:type="spellStart"/>
       <w:r>
         <w:rPr>
-          <w:b/>
-          <w:sz w:val="24"/>
-          <w:szCs w:val="24"/>
-        </w:rPr>
-        <w:t>Savitzky-Golay</w:t>
+          <w:rFonts w:ascii="宋体" w:eastAsia="宋体" w:hAnsi="宋体"/>
+          <w:sz w:val="24"/>
+          <w:szCs w:val="24"/>
+          <w:shd w:val="clear" w:color="auto" w:fill="FFFFFF"/>
+        </w:rPr>
+        <w:t>qso</w:t>
       </w:r>
       <w:proofErr w:type="spellEnd"/>
       <w:r>
         <w:rPr>
-          <w:b/>
-          <w:sz w:val="24"/>
-          <w:szCs w:val="24"/>
-        </w:rPr>
-        <w:t>滤波</w:t>
+          <w:rFonts w:ascii="宋体" w:eastAsia="宋体" w:hAnsi="宋体"/>
+          <w:sz w:val="24"/>
+          <w:szCs w:val="24"/>
+          <w:shd w:val="clear" w:color="auto" w:fill="FFFFFF"/>
+        </w:rPr>
+        <w:t>）三类数据各占比为83.94%, 12.25%, 3.80%，是一个典型的类别不平衡问题，行星的数量远多于其他两类。不平衡的数据会使卷积神经网络的分类效果下降，因此数据增强是非常必要的。我们通过在星系、类星体数据上增加具有物理意义的噪声进行过采样</w:t>
+      </w:r>
+      <w:r>
+        <w:rPr>
+          <w:rFonts w:ascii="宋体" w:eastAsia="宋体" w:hAnsi="宋体"/>
+          <w:sz w:val="24"/>
+          <w:szCs w:val="24"/>
+          <w:shd w:val="clear" w:color="auto" w:fill="FFFFFF"/>
+        </w:rPr>
+        <w:lastRenderedPageBreak/>
+        <w:t>扩充数据，从而增加星系和类星体所占比例。</w:t>
       </w:r>
     </w:p>
     <w:p>
@@ -1392,133 +1586,6 @@
         <w:ind w:firstLine="420"/>
         <w:rPr>
           <w:rFonts w:ascii="宋体" w:eastAsia="宋体" w:hAnsi="宋体"/>
-          <w:sz w:val="24"/>
-          <w:szCs w:val="24"/>
-          <w:shd w:val="clear" w:color="auto" w:fill="FFFFFF"/>
-        </w:rPr>
-      </w:pPr>
-      <w:r>
-        <w:rPr>
-          <w:rFonts w:ascii="宋体" w:eastAsia="宋体" w:hAnsi="宋体" w:hint="eastAsia"/>
-          <w:sz w:val="24"/>
-          <w:szCs w:val="24"/>
-          <w:shd w:val="clear" w:color="auto" w:fill="FFFFFF"/>
-        </w:rPr>
-        <w:t>为了平滑噪声，我们对原始光谱数据进行</w:t>
-      </w:r>
-      <w:proofErr w:type="spellStart"/>
-      <w:r>
-        <w:rPr>
-          <w:rFonts w:ascii="宋体" w:eastAsia="宋体" w:hAnsi="宋体"/>
-          <w:sz w:val="24"/>
-          <w:szCs w:val="24"/>
-          <w:shd w:val="clear" w:color="auto" w:fill="FFFFFF"/>
-        </w:rPr>
-        <w:t>Savitzky-Golay</w:t>
-      </w:r>
-      <w:proofErr w:type="spellEnd"/>
-      <w:r>
-        <w:rPr>
-          <w:rFonts w:ascii="宋体" w:eastAsia="宋体" w:hAnsi="宋体"/>
-          <w:sz w:val="24"/>
-          <w:szCs w:val="24"/>
-          <w:shd w:val="clear" w:color="auto" w:fill="FFFFFF"/>
-        </w:rPr>
-        <w:t>滤波。我们发现窗口宽度显著影响滤波效果，较小的窗口宽度能有效过滤噪声，提升预测精度，而过大的窗口会抹除数据的细节，损失有用的信息，造成预测精度的降低。经过小数据集的验证，最终选择窗口宽度为7.</w:t>
-      </w:r>
-    </w:p>
-    <w:p>
-      <w:pPr>
-        <w:spacing w:line="360" w:lineRule="exact"/>
-        <w:rPr>
-          <w:sz w:val="22"/>
-        </w:rPr>
-      </w:pPr>
-    </w:p>
-    <w:p>
-      <w:pPr>
-        <w:spacing w:line="360" w:lineRule="exact"/>
-        <w:rPr>
-          <w:rFonts w:hint="eastAsia"/>
-          <w:b/>
-          <w:sz w:val="24"/>
-          <w:szCs w:val="24"/>
-        </w:rPr>
-      </w:pPr>
-      <w:r>
-        <w:rPr>
-          <w:rFonts w:hint="eastAsia"/>
-          <w:b/>
-          <w:sz w:val="24"/>
-          <w:szCs w:val="24"/>
-        </w:rPr>
-        <w:t>（四）</w:t>
-      </w:r>
-      <w:r>
-        <w:rPr>
-          <w:b/>
-          <w:sz w:val="24"/>
-          <w:szCs w:val="24"/>
-        </w:rPr>
-        <w:t>数据增强</w:t>
-      </w:r>
-    </w:p>
-    <w:p>
-      <w:pPr>
-        <w:spacing w:line="360" w:lineRule="exact"/>
-        <w:ind w:firstLine="420"/>
-        <w:rPr>
-          <w:rFonts w:ascii="宋体" w:eastAsia="宋体" w:hAnsi="宋体" w:hint="eastAsia"/>
-          <w:sz w:val="24"/>
-          <w:szCs w:val="24"/>
-          <w:shd w:val="clear" w:color="auto" w:fill="FFFFFF"/>
-        </w:rPr>
-      </w:pPr>
-      <w:r>
-        <w:rPr>
-          <w:rFonts w:ascii="宋体" w:eastAsia="宋体" w:hAnsi="宋体" w:hint="eastAsia"/>
-          <w:sz w:val="24"/>
-          <w:szCs w:val="24"/>
-          <w:shd w:val="clear" w:color="auto" w:fill="FFFFFF"/>
-        </w:rPr>
-        <w:t>训练数据中行星（</w:t>
-      </w:r>
-      <w:r>
-        <w:rPr>
-          <w:rFonts w:ascii="宋体" w:eastAsia="宋体" w:hAnsi="宋体"/>
-          <w:sz w:val="24"/>
-          <w:szCs w:val="24"/>
-          <w:shd w:val="clear" w:color="auto" w:fill="FFFFFF"/>
-        </w:rPr>
-        <w:t>star），星系（galaxy）和类星体（</w:t>
-      </w:r>
-      <w:proofErr w:type="spellStart"/>
-      <w:r>
-        <w:rPr>
-          <w:rFonts w:ascii="宋体" w:eastAsia="宋体" w:hAnsi="宋体"/>
-          <w:sz w:val="24"/>
-          <w:szCs w:val="24"/>
-          <w:shd w:val="clear" w:color="auto" w:fill="FFFFFF"/>
-        </w:rPr>
-        <w:t>qso</w:t>
-      </w:r>
-      <w:proofErr w:type="spellEnd"/>
-      <w:r>
-        <w:rPr>
-          <w:rFonts w:ascii="宋体" w:eastAsia="宋体" w:hAnsi="宋体"/>
-          <w:sz w:val="24"/>
-          <w:szCs w:val="24"/>
-          <w:shd w:val="clear" w:color="auto" w:fill="FFFFFF"/>
-        </w:rPr>
-        <w:t>）三类数据各占比为83.94%, 12.25%, 3.80%，是一个典型的类别不平衡问题，行星的数量远多于其他两类。不平衡的数据会使卷积神经网络的分类效果下降，因此数据增强是非常必要的。我们通过在星系、类星体数据上增加具有物理意义的噪声进行过采样扩充数据，从而增加星系和类星体所占比例。</w:t>
-      </w:r>
-    </w:p>
-    <w:p>
-      <w:pPr>
-        <w:spacing w:line="360" w:lineRule="exact"/>
-        <w:ind w:firstLine="420"/>
-        <w:rPr>
-          <w:rFonts w:ascii="宋体" w:eastAsia="宋体" w:hAnsi="宋体" w:hint="eastAsia"/>
           <w:sz w:val="24"/>
           <w:szCs w:val="24"/>
           <w:shd w:val="clear" w:color="auto" w:fill="FFFFFF"/>
@@ -1541,9 +1608,8 @@
           <w:szCs w:val="24"/>
           <w:shd w:val="clear" w:color="auto" w:fill="FFFFFF"/>
         </w:rPr>
-        <w:lastRenderedPageBreak/>
         <w:drawing>
-          <wp:anchor distT="0" distB="0" distL="114300" distR="114300" simplePos="0" relativeHeight="251663360" behindDoc="0" locked="0" layoutInCell="1" allowOverlap="1" wp14:anchorId="520F1C35" wp14:editId="28BA00C3">
+          <wp:anchor distT="0" distB="0" distL="114300" distR="114300" simplePos="0" relativeHeight="251663360" behindDoc="0" locked="0" layoutInCell="1" allowOverlap="1" wp14:anchorId="43488277" wp14:editId="4FC1F761">
             <wp:simplePos x="0" y="0"/>
             <wp:positionH relativeFrom="column">
               <wp:posOffset>1524000</wp:posOffset>
@@ -1621,6 +1687,159 @@
       <w:r>
         <w:rPr>
           <w:rFonts w:ascii="宋体" w:eastAsia="宋体" w:hAnsi="宋体"/>
+          <w:noProof/>
+          <w:sz w:val="24"/>
+          <w:szCs w:val="24"/>
+        </w:rPr>
+        <w:drawing>
+          <wp:anchor distT="0" distB="0" distL="114300" distR="114300" simplePos="0" relativeHeight="251667456" behindDoc="0" locked="0" layoutInCell="1" allowOverlap="1" wp14:anchorId="062C39D3" wp14:editId="69B2F9CA">
+            <wp:simplePos x="0" y="0"/>
+            <wp:positionH relativeFrom="column">
+              <wp:posOffset>2800350</wp:posOffset>
+            </wp:positionH>
+            <wp:positionV relativeFrom="paragraph">
+              <wp:posOffset>793750</wp:posOffset>
+            </wp:positionV>
+            <wp:extent cx="2371725" cy="2120900"/>
+            <wp:effectExtent l="0" t="0" r="9525" b="0"/>
+            <wp:wrapTopAndBottom/>
+            <wp:docPr id="9" name="Picture 8">
+              <a:extLst xmlns:a="http://schemas.openxmlformats.org/drawingml/2006/main">
+                <a:ext uri="{FF2B5EF4-FFF2-40B4-BE49-F238E27FC236}">
+                  <a16:creationId xmlns:a16="http://schemas.microsoft.com/office/drawing/2014/main" id="{718CB51C-DD1E-5346-8010-C89B6BF03BE5}"/>
+                </a:ext>
+              </a:extLst>
+            </wp:docPr>
+            <wp:cNvGraphicFramePr>
+              <a:graphicFrameLocks xmlns:a="http://schemas.openxmlformats.org/drawingml/2006/main" noChangeAspect="1"/>
+            </wp:cNvGraphicFramePr>
+            <a:graphic xmlns:a="http://schemas.openxmlformats.org/drawingml/2006/main">
+              <a:graphicData uri="http://schemas.openxmlformats.org/drawingml/2006/picture">
+                <pic:pic xmlns:pic="http://schemas.openxmlformats.org/drawingml/2006/picture">
+                  <pic:nvPicPr>
+                    <pic:cNvPr id="9" name="Picture 8">
+                      <a:extLst>
+                        <a:ext uri="{FF2B5EF4-FFF2-40B4-BE49-F238E27FC236}">
+                          <a16:creationId xmlns:a16="http://schemas.microsoft.com/office/drawing/2014/main" id="{718CB51C-DD1E-5346-8010-C89B6BF03BE5}"/>
+                        </a:ext>
+                      </a:extLst>
+                    </pic:cNvPr>
+                    <pic:cNvPicPr>
+                      <a:picLocks noChangeAspect="1"/>
+                    </pic:cNvPicPr>
+                  </pic:nvPicPr>
+                  <pic:blipFill>
+                    <a:blip r:embed="rId14">
+                      <a:extLst>
+                        <a:ext uri="{28A0092B-C50C-407E-A947-70E740481C1C}">
+                          <a14:useLocalDpi xmlns:a14="http://schemas.microsoft.com/office/drawing/2010/main" val="0"/>
+                        </a:ext>
+                      </a:extLst>
+                    </a:blip>
+                    <a:stretch>
+                      <a:fillRect/>
+                    </a:stretch>
+                  </pic:blipFill>
+                  <pic:spPr>
+                    <a:xfrm>
+                      <a:off x="0" y="0"/>
+                      <a:ext cx="2371725" cy="2120900"/>
+                    </a:xfrm>
+                    <a:prstGeom prst="rect">
+                      <a:avLst/>
+                    </a:prstGeom>
+                  </pic:spPr>
+                </pic:pic>
+              </a:graphicData>
+            </a:graphic>
+            <wp14:sizeRelH relativeFrom="margin">
+              <wp14:pctWidth>0</wp14:pctWidth>
+            </wp14:sizeRelH>
+            <wp14:sizeRelV relativeFrom="margin">
+              <wp14:pctHeight>0</wp14:pctHeight>
+            </wp14:sizeRelV>
+          </wp:anchor>
+        </w:drawing>
+      </w:r>
+      <w:r>
+        <w:rPr>
+          <w:rFonts w:ascii="宋体" w:eastAsia="宋体" w:hAnsi="宋体"/>
+          <w:noProof/>
+          <w:sz w:val="24"/>
+          <w:szCs w:val="24"/>
+        </w:rPr>
+        <w:drawing>
+          <wp:anchor distT="0" distB="0" distL="114300" distR="114300" simplePos="0" relativeHeight="251666432" behindDoc="0" locked="0" layoutInCell="1" allowOverlap="1" wp14:anchorId="1225A5AF" wp14:editId="4951E23F">
+            <wp:simplePos x="0" y="0"/>
+            <wp:positionH relativeFrom="column">
+              <wp:posOffset>355600</wp:posOffset>
+            </wp:positionH>
+            <wp:positionV relativeFrom="paragraph">
+              <wp:posOffset>800100</wp:posOffset>
+            </wp:positionV>
+            <wp:extent cx="2258060" cy="2149475"/>
+            <wp:effectExtent l="0" t="0" r="8890" b="3175"/>
+            <wp:wrapTopAndBottom/>
+            <wp:docPr id="4" name="Picture 3">
+              <a:extLst xmlns:a="http://schemas.openxmlformats.org/drawingml/2006/main">
+                <a:ext uri="{FF2B5EF4-FFF2-40B4-BE49-F238E27FC236}">
+                  <a16:creationId xmlns:a16="http://schemas.microsoft.com/office/drawing/2014/main" id="{443314FE-045A-1D4C-B8AA-1A3A6B518ABF}"/>
+                </a:ext>
+              </a:extLst>
+            </wp:docPr>
+            <wp:cNvGraphicFramePr>
+              <a:graphicFrameLocks xmlns:a="http://schemas.openxmlformats.org/drawingml/2006/main" noChangeAspect="1"/>
+            </wp:cNvGraphicFramePr>
+            <a:graphic xmlns:a="http://schemas.openxmlformats.org/drawingml/2006/main">
+              <a:graphicData uri="http://schemas.openxmlformats.org/drawingml/2006/picture">
+                <pic:pic xmlns:pic="http://schemas.openxmlformats.org/drawingml/2006/picture">
+                  <pic:nvPicPr>
+                    <pic:cNvPr id="4" name="Picture 3">
+                      <a:extLst>
+                        <a:ext uri="{FF2B5EF4-FFF2-40B4-BE49-F238E27FC236}">
+                          <a16:creationId xmlns:a16="http://schemas.microsoft.com/office/drawing/2014/main" id="{443314FE-045A-1D4C-B8AA-1A3A6B518ABF}"/>
+                        </a:ext>
+                      </a:extLst>
+                    </pic:cNvPr>
+                    <pic:cNvPicPr>
+                      <a:picLocks noChangeAspect="1"/>
+                    </pic:cNvPicPr>
+                  </pic:nvPicPr>
+                  <pic:blipFill rotWithShape="1">
+                    <a:blip r:embed="rId15">
+                      <a:extLst>
+                        <a:ext uri="{28A0092B-C50C-407E-A947-70E740481C1C}">
+                          <a14:useLocalDpi xmlns:a14="http://schemas.microsoft.com/office/drawing/2010/main" val="0"/>
+                        </a:ext>
+                      </a:extLst>
+                    </a:blip>
+                    <a:srcRect t="1" r="11038" b="601"/>
+                    <a:stretch/>
+                  </pic:blipFill>
+                  <pic:spPr>
+                    <a:xfrm>
+                      <a:off x="0" y="0"/>
+                      <a:ext cx="2258060" cy="2149475"/>
+                    </a:xfrm>
+                    <a:prstGeom prst="rect">
+                      <a:avLst/>
+                    </a:prstGeom>
+                  </pic:spPr>
+                </pic:pic>
+              </a:graphicData>
+            </a:graphic>
+            <wp14:sizeRelH relativeFrom="margin">
+              <wp14:pctWidth>0</wp14:pctWidth>
+            </wp14:sizeRelH>
+            <wp14:sizeRelV relativeFrom="margin">
+              <wp14:pctHeight>0</wp14:pctHeight>
+            </wp14:sizeRelV>
+          </wp:anchor>
+        </w:drawing>
+      </w:r>
+      <w:r>
+        <w:rPr>
+          <w:rFonts w:ascii="宋体" w:eastAsia="宋体" w:hAnsi="宋体"/>
           <w:sz w:val="24"/>
           <w:szCs w:val="24"/>
         </w:rPr>
@@ -1695,74 +1914,277 @@
       <w:r>
         <w:rPr>
           <w:rFonts w:ascii="宋体" w:eastAsia="宋体" w:hAnsi="宋体"/>
-          <w:sz w:val="24"/>
-          <w:szCs w:val="24"/>
-          <w:shd w:val="clear" w:color="auto" w:fill="FFFFFF"/>
-        </w:rPr>
-        <w:t>在原始训练数据中，每个类别的数量分别为.</w:t>
+          <w:noProof/>
+          <w:sz w:val="24"/>
+          <w:szCs w:val="24"/>
+          <w:shd w:val="clear" w:color="auto" w:fill="FFFFFF"/>
+        </w:rPr>
+        <w:drawing>
+          <wp:anchor distT="0" distB="0" distL="114300" distR="114300" simplePos="0" relativeHeight="251668480" behindDoc="0" locked="0" layoutInCell="1" allowOverlap="1" wp14:anchorId="13A94536" wp14:editId="5FD0EEF9">
+            <wp:simplePos x="0" y="0"/>
+            <wp:positionH relativeFrom="margin">
+              <wp:posOffset>995680</wp:posOffset>
+            </wp:positionH>
+            <wp:positionV relativeFrom="paragraph">
+              <wp:posOffset>3295650</wp:posOffset>
+            </wp:positionV>
+            <wp:extent cx="3295650" cy="2471420"/>
+            <wp:effectExtent l="0" t="0" r="0" b="5080"/>
+            <wp:wrapTopAndBottom/>
+            <wp:docPr id="1" name="Picture 9">
+              <a:extLst xmlns:a="http://schemas.openxmlformats.org/drawingml/2006/main">
+                <a:ext uri="{FF2B5EF4-FFF2-40B4-BE49-F238E27FC236}">
+                  <a16:creationId xmlns:a16="http://schemas.microsoft.com/office/drawing/2014/main" id="{DA499EA7-97BB-BF4B-B7D4-B855ACE8A815}"/>
+                </a:ext>
+              </a:extLst>
+            </wp:docPr>
+            <wp:cNvGraphicFramePr>
+              <a:graphicFrameLocks xmlns:a="http://schemas.openxmlformats.org/drawingml/2006/main" noChangeAspect="1"/>
+            </wp:cNvGraphicFramePr>
+            <a:graphic xmlns:a="http://schemas.openxmlformats.org/drawingml/2006/main">
+              <a:graphicData uri="http://schemas.openxmlformats.org/drawingml/2006/picture">
+                <pic:pic xmlns:pic="http://schemas.openxmlformats.org/drawingml/2006/picture">
+                  <pic:nvPicPr>
+                    <pic:cNvPr id="10" name="Picture 9">
+                      <a:extLst>
+                        <a:ext uri="{FF2B5EF4-FFF2-40B4-BE49-F238E27FC236}">
+                          <a16:creationId xmlns:a16="http://schemas.microsoft.com/office/drawing/2014/main" id="{DA499EA7-97BB-BF4B-B7D4-B855ACE8A815}"/>
+                        </a:ext>
+                      </a:extLst>
+                    </pic:cNvPr>
+                    <pic:cNvPicPr>
+                      <a:picLocks noChangeAspect="1"/>
+                    </pic:cNvPicPr>
+                  </pic:nvPicPr>
+                  <pic:blipFill>
+                    <a:blip r:embed="rId16">
+                      <a:extLst>
+                        <a:ext uri="{28A0092B-C50C-407E-A947-70E740481C1C}">
+                          <a14:useLocalDpi xmlns:a14="http://schemas.microsoft.com/office/drawing/2010/main" val="0"/>
+                        </a:ext>
+                      </a:extLst>
+                    </a:blip>
+                    <a:stretch>
+                      <a:fillRect/>
+                    </a:stretch>
+                  </pic:blipFill>
+                  <pic:spPr>
+                    <a:xfrm>
+                      <a:off x="0" y="0"/>
+                      <a:ext cx="3295650" cy="2471420"/>
+                    </a:xfrm>
+                    <a:prstGeom prst="rect">
+                      <a:avLst/>
+                    </a:prstGeom>
+                  </pic:spPr>
+                </pic:pic>
+              </a:graphicData>
+            </a:graphic>
+            <wp14:sizeRelH relativeFrom="margin">
+              <wp14:pctWidth>0</wp14:pctWidth>
+            </wp14:sizeRelH>
+            <wp14:sizeRelV relativeFrom="margin">
+              <wp14:pctHeight>0</wp14:pctHeight>
+            </wp14:sizeRelV>
+          </wp:anchor>
+        </w:drawing>
+      </w:r>
+      <w:r>
+        <w:rPr>
+          <w:rFonts w:ascii="宋体" w:eastAsia="宋体" w:hAnsi="宋体"/>
+          <w:sz w:val="24"/>
+          <w:szCs w:val="24"/>
+          <w:shd w:val="clear" w:color="auto" w:fill="FFFFFF"/>
+        </w:rPr>
+        <w:t>原始训练数据</w:t>
+      </w:r>
+      <w:r>
+        <w:rPr>
+          <w:rFonts w:ascii="宋体" w:eastAsia="宋体" w:hAnsi="宋体"/>
+          <w:sz w:val="24"/>
+          <w:szCs w:val="24"/>
+          <w:shd w:val="clear" w:color="auto" w:fill="FFFFFF"/>
+        </w:rPr>
+        <w:t>是一个明显的类别不平衡问题。因此在数据增强时，我们有意针对小类别（</w:t>
+      </w:r>
+      <w:proofErr w:type="spellStart"/>
+      <w:r>
+        <w:rPr>
+          <w:rFonts w:ascii="宋体" w:eastAsia="宋体" w:hAnsi="宋体"/>
+          <w:sz w:val="24"/>
+          <w:szCs w:val="24"/>
+          <w:shd w:val="clear" w:color="auto" w:fill="FFFFFF"/>
+        </w:rPr>
+        <w:t>qso</w:t>
+      </w:r>
+      <w:proofErr w:type="spellEnd"/>
+      <w:r>
+        <w:rPr>
+          <w:rFonts w:ascii="宋体" w:eastAsia="宋体" w:hAnsi="宋体"/>
+          <w:sz w:val="24"/>
+          <w:szCs w:val="24"/>
+          <w:shd w:val="clear" w:color="auto" w:fill="FFFFFF"/>
+        </w:rPr>
+        <w:t>和galaxy）增强更多的样本，来平衡各个类别的数量。</w:t>
+      </w:r>
+      <w:r>
+        <w:rPr>
+          <w:rFonts w:ascii="宋体" w:eastAsia="宋体" w:hAnsi="宋体" w:hint="eastAsia"/>
+          <w:sz w:val="24"/>
+          <w:szCs w:val="24"/>
+          <w:shd w:val="clear" w:color="auto" w:fill="FFFFFF"/>
+        </w:rPr>
+        <w:t>上图战术了原始数据集和增强后数据集各类别占比情况，</w:t>
+      </w:r>
+      <w:r>
+        <w:rPr>
+          <w:rFonts w:ascii="宋体" w:eastAsia="宋体" w:hAnsi="宋体" w:hint="eastAsia"/>
+          <w:sz w:val="24"/>
+          <w:szCs w:val="24"/>
+          <w:shd w:val="clear" w:color="auto" w:fill="FFFFFF"/>
+        </w:rPr>
+        <w:t>最终增强后三个类别的数量比约为3</w:t>
+      </w:r>
+      <w:r>
+        <w:rPr>
+          <w:rFonts w:ascii="宋体" w:eastAsia="宋体" w:hAnsi="宋体"/>
+          <w:sz w:val="24"/>
+          <w:szCs w:val="24"/>
+          <w:shd w:val="clear" w:color="auto" w:fill="FFFFFF"/>
+        </w:rPr>
+        <w:t>:1:1</w:t>
+      </w:r>
+      <w:r>
+        <w:rPr>
+          <w:rFonts w:ascii="宋体" w:eastAsia="宋体" w:hAnsi="宋体" w:hint="eastAsia"/>
+          <w:sz w:val="24"/>
+          <w:szCs w:val="24"/>
+          <w:shd w:val="clear" w:color="auto" w:fill="FFFFFF"/>
+        </w:rPr>
+        <w:t>，经过实验发现，</w:t>
+      </w:r>
+      <w:r>
+        <w:rPr>
+          <w:rFonts w:ascii="宋体" w:eastAsia="宋体" w:hAnsi="宋体" w:hint="eastAsia"/>
+          <w:sz w:val="24"/>
+          <w:szCs w:val="24"/>
+          <w:shd w:val="clear" w:color="auto" w:fill="FFFFFF"/>
+        </w:rPr>
+        <w:t>如下图所示，</w:t>
+      </w:r>
+      <w:r>
+        <w:rPr>
+          <w:rFonts w:ascii="宋体" w:eastAsia="宋体" w:hAnsi="宋体" w:hint="eastAsia"/>
+          <w:sz w:val="24"/>
+          <w:szCs w:val="24"/>
+          <w:shd w:val="clear" w:color="auto" w:fill="FFFFFF"/>
+        </w:rPr>
+        <w:t>在单</w:t>
+      </w:r>
+      <w:r>
+        <w:rPr>
+          <w:rFonts w:ascii="宋体" w:eastAsia="宋体" w:hAnsi="宋体" w:hint="eastAsia"/>
+          <w:sz w:val="24"/>
+          <w:szCs w:val="24"/>
+          <w:shd w:val="clear" w:color="auto" w:fill="FFFFFF"/>
+        </w:rPr>
+        <w:t>CNN</w:t>
+      </w:r>
+      <w:r>
+        <w:rPr>
+          <w:rFonts w:ascii="宋体" w:eastAsia="宋体" w:hAnsi="宋体" w:hint="eastAsia"/>
+          <w:sz w:val="24"/>
+          <w:szCs w:val="24"/>
+          <w:shd w:val="clear" w:color="auto" w:fill="FFFFFF"/>
+        </w:rPr>
+        <w:t>模型上使用增强后的数据集进行训练相较于原始数据集</w:t>
+      </w:r>
+      <w:r>
+        <w:rPr>
+          <w:rFonts w:ascii="宋体" w:eastAsia="宋体" w:hAnsi="宋体" w:hint="eastAsia"/>
+          <w:sz w:val="24"/>
+          <w:szCs w:val="24"/>
+          <w:shd w:val="clear" w:color="auto" w:fill="FFFFFF"/>
+        </w:rPr>
+        <w:t>训练过程更加稳定，波动更小，最终收敛后的</w:t>
+      </w:r>
+      <w:r>
+        <w:rPr>
+          <w:rFonts w:ascii="宋体" w:eastAsia="宋体" w:hAnsi="宋体" w:hint="eastAsia"/>
+          <w:sz w:val="24"/>
+          <w:szCs w:val="24"/>
+          <w:shd w:val="clear" w:color="auto" w:fill="FFFFFF"/>
+        </w:rPr>
+        <w:t>macro</w:t>
+      </w:r>
+      <w:r>
+        <w:rPr>
+          <w:rFonts w:ascii="宋体" w:eastAsia="宋体" w:hAnsi="宋体"/>
+          <w:sz w:val="24"/>
+          <w:szCs w:val="24"/>
+          <w:shd w:val="clear" w:color="auto" w:fill="FFFFFF"/>
+        </w:rPr>
+        <w:t xml:space="preserve">-F1 </w:t>
+      </w:r>
+      <w:r>
+        <w:rPr>
+          <w:rFonts w:ascii="宋体" w:eastAsia="宋体" w:hAnsi="宋体" w:hint="eastAsia"/>
+          <w:sz w:val="24"/>
+          <w:szCs w:val="24"/>
+          <w:shd w:val="clear" w:color="auto" w:fill="FFFFFF"/>
+        </w:rPr>
+        <w:t>score得到提升。使用数据增强的另一个优势是模型融合时对</w:t>
       </w:r>
       <w:proofErr w:type="gramStart"/>
       <w:r>
         <w:rPr>
-          <w:rFonts w:ascii="宋体" w:eastAsia="宋体" w:hAnsi="宋体"/>
-          <w:sz w:val="24"/>
-          <w:szCs w:val="24"/>
-          <w:shd w:val="clear" w:color="auto" w:fill="FFFFFF"/>
-        </w:rPr>
-        <w:t>..</w:t>
+          <w:rFonts w:ascii="宋体" w:eastAsia="宋体" w:hAnsi="宋体" w:hint="eastAsia"/>
+          <w:sz w:val="24"/>
+          <w:szCs w:val="24"/>
+          <w:shd w:val="clear" w:color="auto" w:fill="FFFFFF"/>
+        </w:rPr>
+        <w:t>不同增强</w:t>
       </w:r>
       <w:proofErr w:type="gramEnd"/>
       <w:r>
         <w:rPr>
-          <w:rFonts w:ascii="宋体" w:eastAsia="宋体" w:hAnsi="宋体"/>
-          <w:sz w:val="24"/>
-          <w:szCs w:val="24"/>
-          <w:shd w:val="clear" w:color="auto" w:fill="FFFFFF"/>
-        </w:rPr>
-        <w:t>，是一个明显的类别不平衡问题。因此在数据增强时，我们有意针对小类别（</w:t>
-      </w:r>
-      <w:proofErr w:type="spellStart"/>
-      <w:r>
-        <w:rPr>
-          <w:rFonts w:ascii="宋体" w:eastAsia="宋体" w:hAnsi="宋体"/>
-          <w:sz w:val="24"/>
-          <w:szCs w:val="24"/>
-          <w:shd w:val="clear" w:color="auto" w:fill="FFFFFF"/>
-        </w:rPr>
-        <w:t>qso</w:t>
-      </w:r>
-      <w:proofErr w:type="spellEnd"/>
-      <w:r>
-        <w:rPr>
-          <w:rFonts w:ascii="宋体" w:eastAsia="宋体" w:hAnsi="宋体"/>
-          <w:sz w:val="24"/>
-          <w:szCs w:val="24"/>
-          <w:shd w:val="clear" w:color="auto" w:fill="FFFFFF"/>
-        </w:rPr>
-        <w:t>和galaxy）增强更多的样本，来平衡各个类别的数量。</w:t>
-      </w:r>
-    </w:p>
-    <w:p>
-      <w:pPr>
-        <w:spacing w:line="360" w:lineRule="exact"/>
-        <w:rPr>
           <w:rFonts w:ascii="宋体" w:eastAsia="宋体" w:hAnsi="宋体" w:hint="eastAsia"/>
           <w:sz w:val="24"/>
           <w:szCs w:val="24"/>
           <w:shd w:val="clear" w:color="auto" w:fill="FFFFFF"/>
         </w:rPr>
-      </w:pPr>
-    </w:p>
-    <w:p>
-      <w:pPr>
-        <w:spacing w:line="360" w:lineRule="exact"/>
+        <w:t>比例的数据集训练可以提供多种差异化的模型，从而显著提升模型融合的效果。</w:t>
+      </w:r>
+    </w:p>
+    <w:p>
+      <w:pPr>
+        <w:spacing w:line="360" w:lineRule="exact"/>
+        <w:rPr>
+          <w:rFonts w:ascii="宋体" w:eastAsia="宋体" w:hAnsi="宋体"/>
+          <w:sz w:val="24"/>
+          <w:szCs w:val="24"/>
+          <w:shd w:val="clear" w:color="auto" w:fill="FFFFFF"/>
+        </w:rPr>
+      </w:pPr>
+    </w:p>
+    <w:p>
+      <w:pPr>
+        <w:spacing w:line="360" w:lineRule="exact"/>
+        <w:rPr>
+          <w:b/>
+          <w:sz w:val="24"/>
+          <w:szCs w:val="24"/>
+        </w:rPr>
+      </w:pPr>
+      <w:r>
         <w:rPr>
           <w:rFonts w:hint="eastAsia"/>
           <w:b/>
           <w:sz w:val="24"/>
           <w:szCs w:val="24"/>
         </w:rPr>
-      </w:pPr>
+        <w:t>（五）</w:t>
+      </w:r>
       <w:r>
         <w:rPr>
           <w:rFonts w:hint="eastAsia"/>
@@ -1770,23 +2192,14 @@
           <w:sz w:val="24"/>
           <w:szCs w:val="24"/>
         </w:rPr>
-        <w:t>（五）</w:t>
-      </w:r>
-      <w:r>
-        <w:rPr>
-          <w:rFonts w:hint="eastAsia"/>
+        <w:t>特征</w:t>
+      </w:r>
+      <w:r>
+        <w:rPr>
           <w:b/>
           <w:sz w:val="24"/>
           <w:szCs w:val="24"/>
         </w:rPr>
-        <w:t>特征</w:t>
-      </w:r>
-      <w:r>
-        <w:rPr>
-          <w:b/>
-          <w:sz w:val="24"/>
-          <w:szCs w:val="24"/>
-        </w:rPr>
         <w:t>工程</w:t>
       </w:r>
     </w:p>
@@ -1808,6 +2221,7 @@
           <w:szCs w:val="24"/>
           <w:shd w:val="clear" w:color="auto" w:fill="FFFFFF"/>
         </w:rPr>
+        <w:lastRenderedPageBreak/>
         <w:t>对预处理后的数据提取出天文学上有意义的特征，具体来说，通过区间统计，提取出每个区间内光谱数据的均值（</w:t>
       </w:r>
       <w:r>
@@ -1920,7 +2334,6 @@
       <w:pPr>
         <w:spacing w:line="360" w:lineRule="exact"/>
         <w:rPr>
-          <w:rFonts w:hint="eastAsia"/>
           <w:sz w:val="28"/>
           <w:szCs w:val="28"/>
         </w:rPr>
@@ -1946,11 +2359,139 @@
       <w:pPr>
         <w:spacing w:line="360" w:lineRule="exact"/>
         <w:rPr>
+          <w:b/>
+          <w:sz w:val="24"/>
+          <w:szCs w:val="24"/>
+        </w:rPr>
+      </w:pPr>
+      <w:r>
+        <w:rPr>
           <w:rFonts w:hint="eastAsia"/>
           <w:b/>
           <w:sz w:val="24"/>
           <w:szCs w:val="24"/>
         </w:rPr>
+        <w:t>（一）</w:t>
+      </w:r>
+      <w:r>
+        <w:rPr>
+          <w:b/>
+          <w:sz w:val="24"/>
+          <w:szCs w:val="24"/>
+        </w:rPr>
+        <w:t>GBDT探索</w:t>
+      </w:r>
+    </w:p>
+    <w:p>
+      <w:pPr>
+        <w:spacing w:line="360" w:lineRule="exact"/>
+        <w:ind w:firstLine="420"/>
+        <w:rPr>
+          <w:rFonts w:ascii="宋体" w:eastAsia="宋体" w:hAnsi="宋体"/>
+          <w:sz w:val="24"/>
+          <w:szCs w:val="24"/>
+          <w:shd w:val="clear" w:color="auto" w:fill="FFFFFF"/>
+        </w:rPr>
+      </w:pPr>
+      <w:r>
+        <w:rPr>
+          <w:rFonts w:ascii="宋体" w:eastAsia="宋体" w:hAnsi="宋体" w:hint="eastAsia"/>
+          <w:sz w:val="24"/>
+          <w:szCs w:val="24"/>
+          <w:shd w:val="clear" w:color="auto" w:fill="FFFFFF"/>
+        </w:rPr>
+        <w:t>最初的模型采用</w:t>
+      </w:r>
+      <w:r>
+        <w:rPr>
+          <w:rFonts w:ascii="宋体" w:eastAsia="宋体" w:hAnsi="宋体"/>
+          <w:sz w:val="24"/>
+          <w:szCs w:val="24"/>
+          <w:shd w:val="clear" w:color="auto" w:fill="FFFFFF"/>
+        </w:rPr>
+        <w:t>GBDT梯度提升决策树，使用的是</w:t>
+      </w:r>
+      <w:proofErr w:type="spellStart"/>
+      <w:r>
+        <w:rPr>
+          <w:rFonts w:ascii="宋体" w:eastAsia="宋体" w:hAnsi="宋体"/>
+          <w:sz w:val="24"/>
+          <w:szCs w:val="24"/>
+          <w:shd w:val="clear" w:color="auto" w:fill="FFFFFF"/>
+        </w:rPr>
+        <w:t>LightGBM</w:t>
+      </w:r>
+      <w:proofErr w:type="spellEnd"/>
+      <w:r>
+        <w:rPr>
+          <w:rFonts w:ascii="宋体" w:eastAsia="宋体" w:hAnsi="宋体"/>
+          <w:sz w:val="24"/>
+          <w:szCs w:val="24"/>
+          <w:shd w:val="clear" w:color="auto" w:fill="FFFFFF"/>
+        </w:rPr>
+        <w:t>开源实现库，它可以更加高效地并行计算。将前述的PCA</w:t>
+      </w:r>
+      <w:proofErr w:type="gramStart"/>
+      <w:r>
+        <w:rPr>
+          <w:rFonts w:ascii="宋体" w:eastAsia="宋体" w:hAnsi="宋体"/>
+          <w:sz w:val="24"/>
+          <w:szCs w:val="24"/>
+          <w:shd w:val="clear" w:color="auto" w:fill="FFFFFF"/>
+        </w:rPr>
+        <w:t>降维得到</w:t>
+      </w:r>
+      <w:proofErr w:type="gramEnd"/>
+      <w:r>
+        <w:rPr>
+          <w:rFonts w:ascii="宋体" w:eastAsia="宋体" w:hAnsi="宋体"/>
+          <w:sz w:val="24"/>
+          <w:szCs w:val="24"/>
+          <w:shd w:val="clear" w:color="auto" w:fill="FFFFFF"/>
+        </w:rPr>
+        <w:t>的750维特征和特征工程构建的416</w:t>
+      </w:r>
+      <w:proofErr w:type="gramStart"/>
+      <w:r>
+        <w:rPr>
+          <w:rFonts w:ascii="宋体" w:eastAsia="宋体" w:hAnsi="宋体"/>
+          <w:sz w:val="24"/>
+          <w:szCs w:val="24"/>
+          <w:shd w:val="clear" w:color="auto" w:fill="FFFFFF"/>
+        </w:rPr>
+        <w:t>维特征</w:t>
+      </w:r>
+      <w:proofErr w:type="gramEnd"/>
+      <w:r>
+        <w:rPr>
+          <w:rFonts w:ascii="宋体" w:eastAsia="宋体" w:hAnsi="宋体"/>
+          <w:sz w:val="24"/>
+          <w:szCs w:val="24"/>
+          <w:shd w:val="clear" w:color="auto" w:fill="FFFFFF"/>
+        </w:rPr>
+        <w:t>进行拼接，供给LGB进行训练，最终线下验证集Macro-F1 score可以达到0.9756。</w:t>
+      </w:r>
+    </w:p>
+    <w:p>
+      <w:pPr>
+        <w:spacing w:line="360" w:lineRule="exact"/>
+        <w:ind w:firstLine="420"/>
+        <w:rPr>
+          <w:rFonts w:ascii="宋体" w:eastAsia="宋体" w:hAnsi="宋体"/>
+          <w:sz w:val="24"/>
+          <w:szCs w:val="24"/>
+          <w:shd w:val="clear" w:color="auto" w:fill="FFFFFF"/>
+        </w:rPr>
+      </w:pPr>
+    </w:p>
+    <w:p>
+      <w:pPr>
+        <w:spacing w:line="360" w:lineRule="exact"/>
+        <w:rPr>
+          <w:b/>
+          <w:sz w:val="24"/>
+          <w:szCs w:val="24"/>
+        </w:rPr>
       </w:pPr>
       <w:r>
         <w:rPr>
@@ -1959,7 +2500,7 @@
           <w:sz w:val="24"/>
           <w:szCs w:val="24"/>
         </w:rPr>
-        <w:t>（一）</w:t>
+        <w:t>（二）</w:t>
       </w:r>
       <w:r>
         <w:rPr>
@@ -1967,7 +2508,7 @@
           <w:sz w:val="24"/>
           <w:szCs w:val="24"/>
         </w:rPr>
-        <w:t>GBDT探索</w:t>
+        <w:t>神经网络探索</w:t>
       </w:r>
     </w:p>
     <w:p>
@@ -1975,29 +2516,121 @@
         <w:spacing w:line="360" w:lineRule="exact"/>
         <w:ind w:firstLine="420"/>
         <w:rPr>
-          <w:rFonts w:ascii="宋体" w:eastAsia="宋体" w:hAnsi="宋体"/>
-          <w:sz w:val="24"/>
-          <w:szCs w:val="24"/>
-          <w:shd w:val="clear" w:color="auto" w:fill="FFFFFF"/>
-        </w:rPr>
-      </w:pPr>
-      <w:r>
-        <w:rPr>
           <w:rFonts w:ascii="宋体" w:eastAsia="宋体" w:hAnsi="宋体" w:hint="eastAsia"/>
           <w:sz w:val="24"/>
           <w:szCs w:val="24"/>
           <w:shd w:val="clear" w:color="auto" w:fill="FFFFFF"/>
         </w:rPr>
-        <w:t>最初的模型采用</w:t>
-      </w:r>
-      <w:r>
-        <w:rPr>
-          <w:rFonts w:ascii="宋体" w:eastAsia="宋体" w:hAnsi="宋体"/>
-          <w:sz w:val="24"/>
-          <w:szCs w:val="24"/>
-          <w:shd w:val="clear" w:color="auto" w:fill="FFFFFF"/>
-        </w:rPr>
-        <w:t>GBDT梯度提升决策树，使用的是</w:t>
+      </w:pPr>
+      <w:r>
+        <w:rPr>
+          <w:rFonts w:ascii="宋体" w:eastAsia="宋体" w:hAnsi="宋体"/>
+          <w:sz w:val="24"/>
+          <w:szCs w:val="24"/>
+          <w:shd w:val="clear" w:color="auto" w:fill="FFFFFF"/>
+        </w:rPr>
+        <w:drawing>
+          <wp:anchor distT="0" distB="0" distL="114300" distR="114300" simplePos="0" relativeHeight="251669504" behindDoc="0" locked="0" layoutInCell="1" allowOverlap="1" wp14:anchorId="6D87EDCE" wp14:editId="12BAEF20">
+            <wp:simplePos x="0" y="0"/>
+            <wp:positionH relativeFrom="column">
+              <wp:posOffset>57150</wp:posOffset>
+            </wp:positionH>
+            <wp:positionV relativeFrom="paragraph">
+              <wp:posOffset>1231900</wp:posOffset>
+            </wp:positionV>
+            <wp:extent cx="5274310" cy="1844675"/>
+            <wp:effectExtent l="0" t="0" r="2540" b="3175"/>
+            <wp:wrapTopAndBottom/>
+            <wp:docPr id="5" name="Picture 4">
+              <a:extLst xmlns:a="http://schemas.openxmlformats.org/drawingml/2006/main">
+                <a:ext uri="{FF2B5EF4-FFF2-40B4-BE49-F238E27FC236}">
+                  <a16:creationId xmlns:a16="http://schemas.microsoft.com/office/drawing/2014/main" id="{469B8A89-2AB4-1643-9B7B-9DC0F48564C0}"/>
+                </a:ext>
+              </a:extLst>
+            </wp:docPr>
+            <wp:cNvGraphicFramePr>
+              <a:graphicFrameLocks xmlns:a="http://schemas.openxmlformats.org/drawingml/2006/main" noChangeAspect="1"/>
+            </wp:cNvGraphicFramePr>
+            <a:graphic xmlns:a="http://schemas.openxmlformats.org/drawingml/2006/main">
+              <a:graphicData uri="http://schemas.openxmlformats.org/drawingml/2006/picture">
+                <pic:pic xmlns:pic="http://schemas.openxmlformats.org/drawingml/2006/picture">
+                  <pic:nvPicPr>
+                    <pic:cNvPr id="5" name="Picture 4">
+                      <a:extLst>
+                        <a:ext uri="{FF2B5EF4-FFF2-40B4-BE49-F238E27FC236}">
+                          <a16:creationId xmlns:a16="http://schemas.microsoft.com/office/drawing/2014/main" id="{469B8A89-2AB4-1643-9B7B-9DC0F48564C0}"/>
+                        </a:ext>
+                      </a:extLst>
+                    </pic:cNvPr>
+                    <pic:cNvPicPr>
+                      <a:picLocks noChangeAspect="1"/>
+                    </pic:cNvPicPr>
+                  </pic:nvPicPr>
+                  <pic:blipFill>
+                    <a:blip r:embed="rId17" cstate="print">
+                      <a:extLst>
+                        <a:ext uri="{28A0092B-C50C-407E-A947-70E740481C1C}">
+                          <a14:useLocalDpi xmlns:a14="http://schemas.microsoft.com/office/drawing/2010/main" val="0"/>
+                        </a:ext>
+                      </a:extLst>
+                    </a:blip>
+                    <a:stretch>
+                      <a:fillRect/>
+                    </a:stretch>
+                  </pic:blipFill>
+                  <pic:spPr>
+                    <a:xfrm>
+                      <a:off x="0" y="0"/>
+                      <a:ext cx="5274310" cy="1844675"/>
+                    </a:xfrm>
+                    <a:prstGeom prst="rect">
+                      <a:avLst/>
+                    </a:prstGeom>
+                  </pic:spPr>
+                </pic:pic>
+              </a:graphicData>
+            </a:graphic>
+          </wp:anchor>
+        </w:drawing>
+      </w:r>
+      <w:r>
+        <w:rPr>
+          <w:rFonts w:ascii="宋体" w:eastAsia="宋体" w:hAnsi="宋体" w:hint="eastAsia"/>
+          <w:sz w:val="24"/>
+          <w:szCs w:val="24"/>
+          <w:shd w:val="clear" w:color="auto" w:fill="FFFFFF"/>
+        </w:rPr>
+        <w:t>我们对光谱数据归一化之后进行简单可视化发现，不同类别的光谱数据在趋势上具有较明显的区别。考虑光谱数据具有的局部性，采用一维卷积神经网络模型，取得了较好的效果。为提取光谱数据中具有的不同尺度的特征，模型采用</w:t>
+      </w:r>
+      <w:r>
+        <w:rPr>
+          <w:rFonts w:ascii="宋体" w:eastAsia="宋体" w:hAnsi="宋体"/>
+          <w:sz w:val="24"/>
+          <w:szCs w:val="24"/>
+          <w:shd w:val="clear" w:color="auto" w:fill="FFFFFF"/>
+        </w:rPr>
+        <w:t>[3, 5, 7, 9, 11, 13, 15]不同大小的卷积核进行卷积，并拼接为一维向量输入全连接层。</w:t>
+      </w:r>
+    </w:p>
+    <w:p>
+      <w:pPr>
+        <w:spacing w:line="360" w:lineRule="exact"/>
+        <w:ind w:firstLine="420"/>
+        <w:rPr>
+          <w:rFonts w:ascii="宋体" w:eastAsia="宋体" w:hAnsi="宋体"/>
+          <w:sz w:val="24"/>
+          <w:szCs w:val="24"/>
+          <w:shd w:val="clear" w:color="auto" w:fill="FFFFFF"/>
+        </w:rPr>
+      </w:pPr>
+      <w:r>
+        <w:rPr>
+          <w:rFonts w:ascii="宋体" w:eastAsia="宋体" w:hAnsi="宋体" w:hint="eastAsia"/>
+          <w:sz w:val="24"/>
+          <w:szCs w:val="24"/>
+          <w:shd w:val="clear" w:color="auto" w:fill="FFFFFF"/>
+        </w:rPr>
+        <w:t>考虑过拟合问题，我们先后采用了</w:t>
       </w:r>
       <w:proofErr w:type="spellStart"/>
       <w:r>
@@ -2007,7 +2640,7 @@
           <w:szCs w:val="24"/>
           <w:shd w:val="clear" w:color="auto" w:fill="FFFFFF"/>
         </w:rPr>
-        <w:t>LightGBM</w:t>
+        <w:t>DropOut</w:t>
       </w:r>
       <w:proofErr w:type="spellEnd"/>
       <w:r>
@@ -2017,47 +2650,47 @@
           <w:szCs w:val="24"/>
           <w:shd w:val="clear" w:color="auto" w:fill="FFFFFF"/>
         </w:rPr>
-        <w:t>开源实现库，它可以更加高效地并行计算。将前述的PCA</w:t>
-      </w:r>
-      <w:proofErr w:type="gramStart"/>
-      <w:r>
-        <w:rPr>
-          <w:rFonts w:ascii="宋体" w:eastAsia="宋体" w:hAnsi="宋体"/>
-          <w:sz w:val="24"/>
-          <w:szCs w:val="24"/>
-          <w:shd w:val="clear" w:color="auto" w:fill="FFFFFF"/>
-        </w:rPr>
-        <w:t>降维得到</w:t>
-      </w:r>
-      <w:proofErr w:type="gramEnd"/>
-      <w:r>
-        <w:rPr>
-          <w:rFonts w:ascii="宋体" w:eastAsia="宋体" w:hAnsi="宋体"/>
-          <w:sz w:val="24"/>
-          <w:szCs w:val="24"/>
-          <w:shd w:val="clear" w:color="auto" w:fill="FFFFFF"/>
-        </w:rPr>
-        <w:t>的750维特征和特征工程构建的416</w:t>
-      </w:r>
-      <w:proofErr w:type="gramStart"/>
-      <w:r>
-        <w:rPr>
-          <w:rFonts w:ascii="宋体" w:eastAsia="宋体" w:hAnsi="宋体"/>
-          <w:sz w:val="24"/>
-          <w:szCs w:val="24"/>
-          <w:shd w:val="clear" w:color="auto" w:fill="FFFFFF"/>
-        </w:rPr>
-        <w:t>维特征</w:t>
-      </w:r>
-      <w:proofErr w:type="gramEnd"/>
-      <w:r>
-        <w:rPr>
-          <w:rFonts w:ascii="宋体" w:eastAsia="宋体" w:hAnsi="宋体"/>
-          <w:sz w:val="24"/>
-          <w:szCs w:val="24"/>
-          <w:shd w:val="clear" w:color="auto" w:fill="FFFFFF"/>
-        </w:rPr>
-        <w:t>进行拼接，供给LGB进行训练，最终线下验证集Macro-F1 score可以达到0.9756。</w:t>
+        <w:t>和Batch Normalization，实验</w:t>
+      </w:r>
+      <w:proofErr w:type="spellStart"/>
+      <w:r>
+        <w:rPr>
+          <w:rFonts w:ascii="宋体" w:eastAsia="宋体" w:hAnsi="宋体"/>
+          <w:sz w:val="24"/>
+          <w:szCs w:val="24"/>
+          <w:shd w:val="clear" w:color="auto" w:fill="FFFFFF"/>
+        </w:rPr>
+        <w:t>DropOut</w:t>
+      </w:r>
+      <w:proofErr w:type="spellEnd"/>
+      <w:r>
+        <w:rPr>
+          <w:rFonts w:ascii="宋体" w:eastAsia="宋体" w:hAnsi="宋体"/>
+          <w:sz w:val="24"/>
+          <w:szCs w:val="24"/>
+          <w:shd w:val="clear" w:color="auto" w:fill="FFFFFF"/>
+        </w:rPr>
+        <w:t>层时发现验证集表现依赖于</w:t>
+      </w:r>
+      <w:proofErr w:type="spellStart"/>
+      <w:r>
+        <w:rPr>
+          <w:rFonts w:ascii="宋体" w:eastAsia="宋体" w:hAnsi="宋体"/>
+          <w:sz w:val="24"/>
+          <w:szCs w:val="24"/>
+          <w:shd w:val="clear" w:color="auto" w:fill="FFFFFF"/>
+        </w:rPr>
+        <w:t>DropOut</w:t>
+      </w:r>
+      <w:proofErr w:type="spellEnd"/>
+      <w:r>
+        <w:rPr>
+          <w:rFonts w:ascii="宋体" w:eastAsia="宋体" w:hAnsi="宋体"/>
+          <w:sz w:val="24"/>
+          <w:szCs w:val="24"/>
+          <w:shd w:val="clear" w:color="auto" w:fill="FFFFFF"/>
+        </w:rPr>
+        <w:t>层中dropout rate该参数，为避免过多超参数难以寻找最佳组合，我们改用Batch Normalization，模型收敛速度明显加快，效果得到有效提升。</w:t>
       </w:r>
     </w:p>
     <w:p>
@@ -2065,39 +2698,60 @@
         <w:spacing w:line="360" w:lineRule="exact"/>
         <w:ind w:firstLine="420"/>
         <w:rPr>
+          <w:rFonts w:ascii="宋体" w:eastAsia="宋体" w:hAnsi="宋体"/>
+          <w:sz w:val="24"/>
+          <w:szCs w:val="24"/>
+          <w:shd w:val="clear" w:color="auto" w:fill="FFFFFF"/>
+        </w:rPr>
+      </w:pPr>
+      <w:r>
+        <w:rPr>
           <w:rFonts w:ascii="宋体" w:eastAsia="宋体" w:hAnsi="宋体" w:hint="eastAsia"/>
           <w:sz w:val="24"/>
           <w:szCs w:val="24"/>
           <w:shd w:val="clear" w:color="auto" w:fill="FFFFFF"/>
         </w:rPr>
-      </w:pPr>
-    </w:p>
-    <w:p>
-      <w:pPr>
-        <w:spacing w:line="360" w:lineRule="exact"/>
-        <w:rPr>
-          <w:rFonts w:hint="eastAsia"/>
-          <w:b/>
-          <w:sz w:val="24"/>
-          <w:szCs w:val="24"/>
-        </w:rPr>
-      </w:pPr>
-      <w:r>
-        <w:rPr>
-          <w:rFonts w:hint="eastAsia"/>
-          <w:b/>
-          <w:sz w:val="24"/>
-          <w:szCs w:val="24"/>
-        </w:rPr>
-        <w:t>（二）</w:t>
-      </w:r>
-      <w:r>
-        <w:rPr>
-          <w:b/>
-          <w:sz w:val="24"/>
-          <w:szCs w:val="24"/>
-        </w:rPr>
-        <w:t>神经网络探索</w:t>
+        <w:t>查阅卷积神经网络有关文献发现，选择不同抽象层次的特征将显著影响模型的特征。我们尝试将模型中的三层卷积调整为六层卷积之后效率略有提升。猜想不同抽象层次的特征之间可能也存在相互关系，而简单的卷积神经网络不具备使用不同层次的特征的能力，可能采用</w:t>
+      </w:r>
+      <w:proofErr w:type="spellStart"/>
+      <w:r>
+        <w:rPr>
+          <w:rFonts w:ascii="宋体" w:eastAsia="宋体" w:hAnsi="宋体"/>
+          <w:sz w:val="24"/>
+          <w:szCs w:val="24"/>
+          <w:shd w:val="clear" w:color="auto" w:fill="FFFFFF"/>
+        </w:rPr>
+        <w:t>ResNet</w:t>
+      </w:r>
+      <w:proofErr w:type="spellEnd"/>
+      <w:r>
+        <w:rPr>
+          <w:rFonts w:ascii="宋体" w:eastAsia="宋体" w:hAnsi="宋体"/>
+          <w:sz w:val="24"/>
+          <w:szCs w:val="24"/>
+          <w:shd w:val="clear" w:color="auto" w:fill="FFFFFF"/>
+        </w:rPr>
+        <w:t>或者</w:t>
+      </w:r>
+      <w:proofErr w:type="spellStart"/>
+      <w:r>
+        <w:rPr>
+          <w:rFonts w:ascii="宋体" w:eastAsia="宋体" w:hAnsi="宋体"/>
+          <w:sz w:val="24"/>
+          <w:szCs w:val="24"/>
+          <w:shd w:val="clear" w:color="auto" w:fill="FFFFFF"/>
+        </w:rPr>
+        <w:t>DenseNet</w:t>
+      </w:r>
+      <w:proofErr w:type="spellEnd"/>
+      <w:r>
+        <w:rPr>
+          <w:rFonts w:ascii="宋体" w:eastAsia="宋体" w:hAnsi="宋体"/>
+          <w:sz w:val="24"/>
+          <w:szCs w:val="24"/>
+          <w:shd w:val="clear" w:color="auto" w:fill="FFFFFF"/>
+        </w:rPr>
+        <w:t>会取得更好的效果。</w:t>
       </w:r>
     </w:p>
     <w:p>
@@ -2105,198 +2759,7 @@
         <w:spacing w:line="360" w:lineRule="exact"/>
         <w:ind w:firstLine="420"/>
         <w:rPr>
-          <w:rFonts w:ascii="宋体" w:eastAsia="宋体" w:hAnsi="宋体" w:hint="eastAsia"/>
-          <w:sz w:val="24"/>
-          <w:szCs w:val="24"/>
-          <w:shd w:val="clear" w:color="auto" w:fill="FFFFFF"/>
-        </w:rPr>
-      </w:pPr>
-      <w:r>
-        <w:rPr>
-          <w:rFonts w:ascii="宋体" w:eastAsia="宋体" w:hAnsi="宋体" w:hint="eastAsia"/>
-          <w:sz w:val="24"/>
-          <w:szCs w:val="24"/>
-          <w:shd w:val="clear" w:color="auto" w:fill="FFFFFF"/>
-        </w:rPr>
-        <w:t>我们对光谱数据归一化之后进行简单可视化发现，不同类别的光谱数据在趋势上具有较明显的区别。考虑光谱数据具有的局部性，采用一维卷积神经网络模型，取得了较好的效果。为提取光谱数据中具有的不同尺度的特征，模型采用</w:t>
-      </w:r>
-      <w:r>
-        <w:rPr>
-          <w:rFonts w:ascii="宋体" w:eastAsia="宋体" w:hAnsi="宋体"/>
-          <w:sz w:val="24"/>
-          <w:szCs w:val="24"/>
-          <w:shd w:val="clear" w:color="auto" w:fill="FFFFFF"/>
-        </w:rPr>
-        <w:t>[3, 5, 7, 9, 11, 13, 15]</w:t>
-      </w:r>
-      <w:r>
-        <w:rPr>
-          <w:rFonts w:ascii="宋体" w:eastAsia="宋体" w:hAnsi="宋体"/>
-          <w:sz w:val="24"/>
-          <w:szCs w:val="24"/>
-          <w:shd w:val="clear" w:color="auto" w:fill="FFFFFF"/>
-        </w:rPr>
-        <w:t>不同大小的卷积核进行卷积，并拼接为一维向量输入全连接层。</w:t>
-      </w:r>
-    </w:p>
-    <w:p>
-      <w:pPr>
-        <w:spacing w:line="360" w:lineRule="exact"/>
-        <w:ind w:firstLine="420"/>
-        <w:rPr>
-          <w:rFonts w:ascii="宋体" w:eastAsia="宋体" w:hAnsi="宋体" w:hint="eastAsia"/>
-          <w:sz w:val="24"/>
-          <w:szCs w:val="24"/>
-          <w:shd w:val="clear" w:color="auto" w:fill="FFFFFF"/>
-        </w:rPr>
-      </w:pPr>
-      <w:r>
-        <w:rPr>
-          <w:rFonts w:ascii="宋体" w:eastAsia="宋体" w:hAnsi="宋体" w:hint="eastAsia"/>
-          <w:sz w:val="24"/>
-          <w:szCs w:val="24"/>
-          <w:shd w:val="clear" w:color="auto" w:fill="FFFFFF"/>
-        </w:rPr>
-        <w:t>考虑过拟合问题，我们先后采用了</w:t>
-      </w:r>
-      <w:proofErr w:type="spellStart"/>
-      <w:r>
-        <w:rPr>
-          <w:rFonts w:ascii="宋体" w:eastAsia="宋体" w:hAnsi="宋体"/>
-          <w:sz w:val="24"/>
-          <w:szCs w:val="24"/>
-          <w:shd w:val="clear" w:color="auto" w:fill="FFFFFF"/>
-        </w:rPr>
-        <w:t>DropOut</w:t>
-      </w:r>
-      <w:proofErr w:type="spellEnd"/>
-      <w:r>
-        <w:rPr>
-          <w:rFonts w:ascii="宋体" w:eastAsia="宋体" w:hAnsi="宋体"/>
-          <w:sz w:val="24"/>
-          <w:szCs w:val="24"/>
-          <w:shd w:val="clear" w:color="auto" w:fill="FFFFFF"/>
-        </w:rPr>
-        <w:t>和Batch Normalization，实验</w:t>
-      </w:r>
-      <w:proofErr w:type="spellStart"/>
-      <w:r>
-        <w:rPr>
-          <w:rFonts w:ascii="宋体" w:eastAsia="宋体" w:hAnsi="宋体"/>
-          <w:sz w:val="24"/>
-          <w:szCs w:val="24"/>
-          <w:shd w:val="clear" w:color="auto" w:fill="FFFFFF"/>
-        </w:rPr>
-        <w:t>DropOut</w:t>
-      </w:r>
-      <w:proofErr w:type="spellEnd"/>
-      <w:r>
-        <w:rPr>
-          <w:rFonts w:ascii="宋体" w:eastAsia="宋体" w:hAnsi="宋体"/>
-          <w:sz w:val="24"/>
-          <w:szCs w:val="24"/>
-          <w:shd w:val="clear" w:color="auto" w:fill="FFFFFF"/>
-        </w:rPr>
-        <w:t>层时发现验证集表现依赖于</w:t>
-      </w:r>
-      <w:proofErr w:type="spellStart"/>
-      <w:r>
-        <w:rPr>
-          <w:rFonts w:ascii="宋体" w:eastAsia="宋体" w:hAnsi="宋体"/>
-          <w:sz w:val="24"/>
-          <w:szCs w:val="24"/>
-          <w:shd w:val="clear" w:color="auto" w:fill="FFFFFF"/>
-        </w:rPr>
-        <w:t>DropOut</w:t>
-      </w:r>
-      <w:proofErr w:type="spellEnd"/>
-      <w:r>
-        <w:rPr>
-          <w:rFonts w:ascii="宋体" w:eastAsia="宋体" w:hAnsi="宋体"/>
-          <w:sz w:val="24"/>
-          <w:szCs w:val="24"/>
-          <w:shd w:val="clear" w:color="auto" w:fill="FFFFFF"/>
-        </w:rPr>
-        <w:t>层中dropout rate该参数，为避免过多超参数难以寻找最佳组合，我们改用Batch Normalization，模型收敛速度明显加快，效果得到有效提升。</w:t>
-      </w:r>
-    </w:p>
-    <w:p>
-      <w:pPr>
-        <w:spacing w:line="360" w:lineRule="exact"/>
-        <w:ind w:firstLine="420"/>
-        <w:rPr>
-          <w:rFonts w:ascii="宋体" w:eastAsia="宋体" w:hAnsi="宋体" w:hint="eastAsia"/>
-          <w:sz w:val="24"/>
-          <w:szCs w:val="24"/>
-          <w:shd w:val="clear" w:color="auto" w:fill="FFFFFF"/>
-        </w:rPr>
-      </w:pPr>
-      <w:r>
-        <w:rPr>
-          <w:rFonts w:ascii="宋体" w:eastAsia="宋体" w:hAnsi="宋体" w:hint="eastAsia"/>
-          <w:sz w:val="24"/>
-          <w:szCs w:val="24"/>
-          <w:shd w:val="clear" w:color="auto" w:fill="FFFFFF"/>
-        </w:rPr>
-        <w:t>查阅卷积神经网络有关文献发现，选择不同抽象层次的特征将显著影响模型的特征。我们尝试将模型中的三层卷积调整为六层卷积之后效率略有提升。猜想</w:t>
-      </w:r>
-      <w:r>
-        <w:rPr>
-          <w:rFonts w:ascii="宋体" w:eastAsia="宋体" w:hAnsi="宋体" w:hint="eastAsia"/>
-          <w:sz w:val="24"/>
-          <w:szCs w:val="24"/>
-          <w:shd w:val="clear" w:color="auto" w:fill="FFFFFF"/>
-        </w:rPr>
-        <w:lastRenderedPageBreak/>
-        <w:t>不同抽象层次的特征之间可能也存在相互关系，而简单的卷积神经网络不具备使用不同层次的特征的能力，可能采用</w:t>
-      </w:r>
-      <w:proofErr w:type="spellStart"/>
-      <w:r>
-        <w:rPr>
-          <w:rFonts w:ascii="宋体" w:eastAsia="宋体" w:hAnsi="宋体"/>
-          <w:sz w:val="24"/>
-          <w:szCs w:val="24"/>
-          <w:shd w:val="clear" w:color="auto" w:fill="FFFFFF"/>
-        </w:rPr>
-        <w:t>ResNet</w:t>
-      </w:r>
-      <w:proofErr w:type="spellEnd"/>
-      <w:r>
-        <w:rPr>
-          <w:rFonts w:ascii="宋体" w:eastAsia="宋体" w:hAnsi="宋体"/>
-          <w:sz w:val="24"/>
-          <w:szCs w:val="24"/>
-          <w:shd w:val="clear" w:color="auto" w:fill="FFFFFF"/>
-        </w:rPr>
-        <w:t>或者</w:t>
-      </w:r>
-      <w:proofErr w:type="spellStart"/>
-      <w:r>
-        <w:rPr>
-          <w:rFonts w:ascii="宋体" w:eastAsia="宋体" w:hAnsi="宋体"/>
-          <w:sz w:val="24"/>
-          <w:szCs w:val="24"/>
-          <w:shd w:val="clear" w:color="auto" w:fill="FFFFFF"/>
-        </w:rPr>
-        <w:t>DenseNet</w:t>
-      </w:r>
-      <w:proofErr w:type="spellEnd"/>
-      <w:r>
-        <w:rPr>
-          <w:rFonts w:ascii="宋体" w:eastAsia="宋体" w:hAnsi="宋体"/>
-          <w:sz w:val="24"/>
-          <w:szCs w:val="24"/>
-          <w:shd w:val="clear" w:color="auto" w:fill="FFFFFF"/>
-        </w:rPr>
-        <w:t>会取得更好的效果。</w:t>
-      </w:r>
-    </w:p>
-    <w:p>
-      <w:pPr>
-        <w:spacing w:line="360" w:lineRule="exact"/>
-        <w:ind w:firstLine="420"/>
-        <w:rPr>
-          <w:rFonts w:ascii="宋体" w:eastAsia="宋体" w:hAnsi="宋体" w:hint="eastAsia"/>
+          <w:rFonts w:ascii="宋体" w:eastAsia="宋体" w:hAnsi="宋体"/>
           <w:sz w:val="24"/>
           <w:szCs w:val="24"/>
           <w:shd w:val="clear" w:color="auto" w:fill="FFFFFF"/>
@@ -2308,6 +2771,7 @@
           <w:noProof/>
           <w:sz w:val="22"/>
         </w:rPr>
+        <w:lastRenderedPageBreak/>
         <w:drawing>
           <wp:anchor distT="0" distB="0" distL="114300" distR="114300" simplePos="0" relativeHeight="251664384" behindDoc="0" locked="0" layoutInCell="1" allowOverlap="1" wp14:anchorId="3B0BAA6D" wp14:editId="4995F868">
             <wp:simplePos x="0" y="0"/>
@@ -2332,7 +2796,7 @@
                     <pic:cNvPicPr/>
                   </pic:nvPicPr>
                   <pic:blipFill>
-                    <a:blip r:embed="rId14">
+                    <a:blip r:embed="rId18">
                       <a:extLst>
                         <a:ext uri="{28A0092B-C50C-407E-A947-70E740481C1C}">
                           <a14:useLocalDpi xmlns:a14="http://schemas.microsoft.com/office/drawing/2010/main" val="0"/>
@@ -2407,13 +2871,13 @@
           <wp:anchor distT="0" distB="0" distL="114300" distR="114300" simplePos="0" relativeHeight="251665408" behindDoc="0" locked="0" layoutInCell="1" allowOverlap="1" wp14:anchorId="005DA8D9" wp14:editId="242342DB">
             <wp:simplePos x="0" y="0"/>
             <wp:positionH relativeFrom="margin">
-              <wp:align>center</wp:align>
+              <wp:posOffset>933450</wp:posOffset>
             </wp:positionH>
             <wp:positionV relativeFrom="paragraph">
-              <wp:posOffset>525780</wp:posOffset>
+              <wp:posOffset>544830</wp:posOffset>
             </wp:positionV>
-            <wp:extent cx="2832100" cy="2124245"/>
-            <wp:effectExtent l="0" t="0" r="6350" b="9525"/>
+            <wp:extent cx="3496310" cy="2622550"/>
+            <wp:effectExtent l="0" t="0" r="8890" b="6350"/>
             <wp:wrapTopAndBottom/>
             <wp:docPr id="11" name="图片 11"/>
             <wp:cNvGraphicFramePr>
@@ -2427,7 +2891,7 @@
                     <pic:cNvPicPr/>
                   </pic:nvPicPr>
                   <pic:blipFill>
-                    <a:blip r:embed="rId15">
+                    <a:blip r:embed="rId16">
                       <a:extLst>
                         <a:ext uri="{28A0092B-C50C-407E-A947-70E740481C1C}">
                           <a14:useLocalDpi xmlns:a14="http://schemas.microsoft.com/office/drawing/2010/main" val="0"/>
@@ -2441,7 +2905,7 @@
                   <pic:spPr>
                     <a:xfrm>
                       <a:off x="0" y="0"/>
-                      <a:ext cx="2832100" cy="2124245"/>
+                      <a:ext cx="3496310" cy="2622550"/>
                     </a:xfrm>
                     <a:prstGeom prst="rect">
                       <a:avLst/>
@@ -2483,10 +2947,123 @@
       <w:pPr>
         <w:spacing w:line="360" w:lineRule="exact"/>
         <w:rPr>
+          <w:sz w:val="28"/>
+          <w:szCs w:val="28"/>
+        </w:rPr>
+      </w:pPr>
+      <w:r>
+        <w:rPr>
           <w:rFonts w:hint="eastAsia"/>
           <w:sz w:val="28"/>
           <w:szCs w:val="28"/>
         </w:rPr>
+        <w:t>六、最</w:t>
+      </w:r>
+      <w:r>
+        <w:rPr>
+          <w:sz w:val="28"/>
+          <w:szCs w:val="28"/>
+        </w:rPr>
+        <w:t>终采用的方案</w:t>
+      </w:r>
+    </w:p>
+    <w:p>
+      <w:pPr>
+        <w:spacing w:line="360" w:lineRule="exact"/>
+        <w:ind w:firstLine="420"/>
+        <w:rPr>
+          <w:rFonts w:ascii="宋体" w:eastAsia="宋体" w:hAnsi="宋体"/>
+          <w:sz w:val="24"/>
+          <w:szCs w:val="24"/>
+          <w:shd w:val="clear" w:color="auto" w:fill="FFFFFF"/>
+        </w:rPr>
+      </w:pPr>
+      <w:r>
+        <w:rPr>
+          <w:rFonts w:ascii="宋体" w:eastAsia="宋体" w:hAnsi="宋体" w:hint="eastAsia"/>
+          <w:sz w:val="24"/>
+          <w:szCs w:val="24"/>
+          <w:shd w:val="clear" w:color="auto" w:fill="FFFFFF"/>
+        </w:rPr>
+        <w:t>经过对</w:t>
+      </w:r>
+      <w:r>
+        <w:rPr>
+          <w:rFonts w:ascii="宋体" w:eastAsia="宋体" w:hAnsi="宋体"/>
+          <w:sz w:val="24"/>
+          <w:szCs w:val="24"/>
+          <w:shd w:val="clear" w:color="auto" w:fill="FFFFFF"/>
+        </w:rPr>
+        <w:t>GBDT和神经网络的分类效果进行线下验证和实验，尝试了不同的模型融合策略后，我们最终舍弃了GBDT，选择从模型结构、训练增强等维度训练不同的神经网络，进行模型融合，融合方法是对各模型的预测结果</w:t>
+      </w:r>
+      <w:proofErr w:type="spellStart"/>
+      <w:r>
+        <w:rPr>
+          <w:rFonts w:ascii="宋体" w:eastAsia="宋体" w:hAnsi="宋体"/>
+          <w:sz w:val="24"/>
+          <w:szCs w:val="24"/>
+          <w:shd w:val="clear" w:color="auto" w:fill="FFFFFF"/>
+        </w:rPr>
+        <w:t>softmax</w:t>
+      </w:r>
+      <w:proofErr w:type="spellEnd"/>
+      <w:r>
+        <w:rPr>
+          <w:rFonts w:ascii="宋体" w:eastAsia="宋体" w:hAnsi="宋体"/>
+          <w:sz w:val="24"/>
+          <w:szCs w:val="24"/>
+          <w:shd w:val="clear" w:color="auto" w:fill="FFFFFF"/>
+        </w:rPr>
+        <w:t xml:space="preserve"> score</w:t>
+      </w:r>
+      <w:r>
+        <w:rPr>
+          <w:rFonts w:ascii="宋体" w:eastAsia="宋体" w:hAnsi="宋体"/>
+          <w:sz w:val="24"/>
+          <w:szCs w:val="24"/>
+          <w:shd w:val="clear" w:color="auto" w:fill="FFFFFF"/>
+        </w:rPr>
+        <w:lastRenderedPageBreak/>
+        <w:t>求平均。</w:t>
+      </w:r>
+      <w:r>
+        <w:rPr>
+          <w:rFonts w:ascii="宋体" w:eastAsia="宋体" w:hAnsi="宋体" w:hint="eastAsia"/>
+          <w:sz w:val="24"/>
+          <w:szCs w:val="24"/>
+          <w:shd w:val="clear" w:color="auto" w:fill="FFFFFF"/>
+        </w:rPr>
+        <w:t>我们组对卷积层数、</w:t>
+      </w:r>
+      <w:r>
+        <w:rPr>
+          <w:rFonts w:ascii="宋体" w:eastAsia="宋体" w:hAnsi="宋体"/>
+          <w:sz w:val="24"/>
+          <w:szCs w:val="24"/>
+          <w:shd w:val="clear" w:color="auto" w:fill="FFFFFF"/>
+        </w:rPr>
+        <w:t>Dropout / Batch-Normalization 层，全连接层数，batch size等参数的设置进行了大量实验，并选择其中七个表现较好的模型进行融合，macro f1 score最高为0.98448。</w:t>
+      </w:r>
+    </w:p>
+    <w:p>
+      <w:pPr>
+        <w:spacing w:line="360" w:lineRule="exact"/>
+        <w:ind w:firstLine="420"/>
+        <w:rPr>
+          <w:rFonts w:ascii="宋体" w:eastAsia="宋体" w:hAnsi="宋体"/>
+          <w:sz w:val="24"/>
+          <w:szCs w:val="24"/>
+          <w:shd w:val="clear" w:color="auto" w:fill="FFFFFF"/>
+        </w:rPr>
+      </w:pPr>
+    </w:p>
+    <w:p>
+      <w:pPr>
+        <w:spacing w:line="360" w:lineRule="exact"/>
+        <w:rPr>
+          <w:sz w:val="28"/>
+          <w:szCs w:val="28"/>
+        </w:rPr>
       </w:pPr>
       <w:r>
         <w:rPr>
@@ -2494,14 +3071,14 @@
           <w:sz w:val="28"/>
           <w:szCs w:val="28"/>
         </w:rPr>
-        <w:t>六、最</w:t>
+        <w:t>七、</w:t>
       </w:r>
       <w:r>
         <w:rPr>
           <w:sz w:val="28"/>
           <w:szCs w:val="28"/>
         </w:rPr>
-        <w:t>终采用的方案</w:t>
+        <w:t>结果</w:t>
       </w:r>
     </w:p>
     <w:p>
@@ -2522,36 +3099,16 @@
           <w:szCs w:val="24"/>
           <w:shd w:val="clear" w:color="auto" w:fill="FFFFFF"/>
         </w:rPr>
-        <w:t>经过对</w:t>
-      </w:r>
-      <w:r>
-        <w:rPr>
-          <w:rFonts w:ascii="宋体" w:eastAsia="宋体" w:hAnsi="宋体"/>
-          <w:sz w:val="24"/>
-          <w:szCs w:val="24"/>
-          <w:shd w:val="clear" w:color="auto" w:fill="FFFFFF"/>
-        </w:rPr>
-        <w:t>GBDT和神经网络的分类效果进行线下验证和实验，尝试了不同的模型融合策略后，我们最终舍弃了GBDT，选择从模型结构、训练增强等维度训练不同的神经网络，进行模型融合，融合方法是对各模型的预测结果</w:t>
-      </w:r>
-      <w:proofErr w:type="spellStart"/>
-      <w:r>
-        <w:rPr>
-          <w:rFonts w:ascii="宋体" w:eastAsia="宋体" w:hAnsi="宋体"/>
-          <w:sz w:val="24"/>
-          <w:szCs w:val="24"/>
-          <w:shd w:val="clear" w:color="auto" w:fill="FFFFFF"/>
-        </w:rPr>
-        <w:t>softmax</w:t>
-      </w:r>
-      <w:proofErr w:type="spellEnd"/>
-      <w:r>
-        <w:rPr>
-          <w:rFonts w:ascii="宋体" w:eastAsia="宋体" w:hAnsi="宋体"/>
-          <w:sz w:val="24"/>
-          <w:szCs w:val="24"/>
-          <w:shd w:val="clear" w:color="auto" w:fill="FFFFFF"/>
-        </w:rPr>
-        <w:t xml:space="preserve"> score求平均。</w:t>
+        <w:t>最终我们的方案在决赛测试集上达到</w:t>
+      </w:r>
+      <w:r>
+        <w:rPr>
+          <w:rFonts w:ascii="宋体" w:eastAsia="宋体" w:hAnsi="宋体"/>
+          <w:sz w:val="24"/>
+          <w:szCs w:val="24"/>
+          <w:shd w:val="clear" w:color="auto" w:fill="FFFFFF"/>
+        </w:rPr>
+        <w:t>0.98448的Macro-F1 score，在480支参赛队伍中排名第7名。</w:t>
       </w:r>
     </w:p>
     <w:p>
@@ -2559,99 +3116,150 @@
         <w:spacing w:line="360" w:lineRule="exact"/>
         <w:ind w:firstLine="420"/>
         <w:rPr>
-          <w:rFonts w:ascii="宋体" w:eastAsia="宋体" w:hAnsi="宋体"/>
-          <w:sz w:val="24"/>
-          <w:szCs w:val="24"/>
-          <w:shd w:val="clear" w:color="auto" w:fill="FFFFFF"/>
-        </w:rPr>
-      </w:pPr>
-    </w:p>
-    <w:p>
-      <w:pPr>
-        <w:spacing w:line="360" w:lineRule="exact"/>
+          <w:sz w:val="22"/>
+        </w:rPr>
+      </w:pPr>
+    </w:p>
+    <w:p>
+      <w:pPr>
+        <w:spacing w:line="360" w:lineRule="exact"/>
+        <w:rPr>
+          <w:sz w:val="22"/>
+        </w:rPr>
+      </w:pPr>
+      <w:r>
         <w:rPr>
           <w:rFonts w:hint="eastAsia"/>
           <w:sz w:val="28"/>
           <w:szCs w:val="28"/>
         </w:rPr>
-      </w:pPr>
-      <w:r>
-        <w:rPr>
-          <w:rFonts w:hint="eastAsia"/>
+        <w:t>八、</w:t>
+      </w:r>
+      <w:r>
+        <w:rPr>
           <w:sz w:val="28"/>
           <w:szCs w:val="28"/>
         </w:rPr>
-        <w:t>七、</w:t>
-      </w:r>
-      <w:r>
+        <w:t>经验分享</w:t>
+      </w:r>
+    </w:p>
+    <w:p>
+      <w:pPr>
+        <w:spacing w:line="360" w:lineRule="exact"/>
+        <w:ind w:firstLine="420"/>
+        <w:rPr>
+          <w:rFonts w:ascii="宋体" w:eastAsia="宋体" w:hAnsi="宋体"/>
+          <w:sz w:val="24"/>
+          <w:szCs w:val="24"/>
+          <w:shd w:val="clear" w:color="auto" w:fill="FFFFFF"/>
+        </w:rPr>
+      </w:pPr>
+      <w:r>
+        <w:rPr>
+          <w:rFonts w:ascii="宋体" w:eastAsia="宋体" w:hAnsi="宋体" w:hint="eastAsia"/>
+          <w:sz w:val="24"/>
+          <w:szCs w:val="24"/>
+          <w:shd w:val="clear" w:color="auto" w:fill="FFFFFF"/>
+        </w:rPr>
+        <w:t>我们根据天文光谱数据的特点，设计相应的预处理方案和网络结构，并尝试了不同的方案组合，采用了基于传统方案的</w:t>
+      </w:r>
+      <w:r>
+        <w:rPr>
+          <w:rFonts w:ascii="宋体" w:eastAsia="宋体" w:hAnsi="宋体"/>
+          <w:sz w:val="24"/>
+          <w:szCs w:val="24"/>
+          <w:shd w:val="clear" w:color="auto" w:fill="FFFFFF"/>
+        </w:rPr>
+        <w:t>GBDT以及基于深度神经网络的方案，都取得了不错的效果。通过对原始数据进行不同程度噪声和不同类别比例的增强，我们训练出来的模型具有较强的鲁棒性，</w:t>
+      </w:r>
+      <w:bookmarkStart w:id="0" w:name="_GoBack"/>
+      <w:bookmarkEnd w:id="0"/>
+      <w:r>
+        <w:rPr>
+          <w:rFonts w:ascii="宋体" w:eastAsia="宋体" w:hAnsi="宋体"/>
+          <w:sz w:val="24"/>
+          <w:szCs w:val="24"/>
+          <w:shd w:val="clear" w:color="auto" w:fill="FFFFFF"/>
+        </w:rPr>
+        <w:t>且表现出来较好的性能，线下和线上的得分基本保持一致，线下结果略好于线上结果。</w:t>
+      </w:r>
+    </w:p>
+    <w:p>
+      <w:pPr>
+        <w:spacing w:line="360" w:lineRule="exact"/>
+        <w:ind w:firstLine="420"/>
+        <w:rPr>
+          <w:rFonts w:ascii="宋体" w:eastAsia="宋体" w:hAnsi="宋体"/>
+          <w:sz w:val="24"/>
+          <w:szCs w:val="24"/>
+          <w:shd w:val="clear" w:color="auto" w:fill="FFFFFF"/>
+        </w:rPr>
+      </w:pPr>
+      <w:r>
+        <w:rPr>
+          <w:rFonts w:ascii="宋体" w:eastAsia="宋体" w:hAnsi="宋体" w:hint="eastAsia"/>
+          <w:sz w:val="24"/>
+          <w:szCs w:val="24"/>
+          <w:shd w:val="clear" w:color="auto" w:fill="FFFFFF"/>
+        </w:rPr>
+        <w:t>我们的方案也仍存在改进的地方，可以设计</w:t>
+      </w:r>
+      <w:r>
+        <w:rPr>
+          <w:rFonts w:ascii="宋体" w:eastAsia="宋体" w:hAnsi="宋体"/>
+          <w:sz w:val="24"/>
+          <w:szCs w:val="24"/>
+          <w:shd w:val="clear" w:color="auto" w:fill="FFFFFF"/>
+        </w:rPr>
+        <w:t>Macro-F1 score 的近似可微函数，直接应用到神经网络中，网络结构也可以继续调优，采取更加深层的网络结构。数据预分析方面做的也还不够，可以加强数据清洗和</w:t>
+      </w:r>
+      <w:proofErr w:type="gramStart"/>
+      <w:r>
+        <w:rPr>
+          <w:rFonts w:ascii="宋体" w:eastAsia="宋体" w:hAnsi="宋体"/>
+          <w:sz w:val="24"/>
+          <w:szCs w:val="24"/>
+          <w:shd w:val="clear" w:color="auto" w:fill="FFFFFF"/>
+        </w:rPr>
+        <w:t>缺失值</w:t>
+      </w:r>
+      <w:proofErr w:type="gramEnd"/>
+      <w:r>
+        <w:rPr>
+          <w:rFonts w:ascii="宋体" w:eastAsia="宋体" w:hAnsi="宋体"/>
+          <w:sz w:val="24"/>
+          <w:szCs w:val="24"/>
+          <w:shd w:val="clear" w:color="auto" w:fill="FFFFFF"/>
+        </w:rPr>
+        <w:t>的处理。</w:t>
+      </w:r>
+    </w:p>
+    <w:p>
+      <w:pPr>
+        <w:spacing w:line="360" w:lineRule="exact"/>
+        <w:ind w:firstLine="420"/>
+        <w:rPr>
+          <w:rFonts w:ascii="宋体" w:eastAsia="宋体" w:hAnsi="宋体"/>
+          <w:sz w:val="24"/>
+          <w:szCs w:val="24"/>
+          <w:shd w:val="clear" w:color="auto" w:fill="FFFFFF"/>
+        </w:rPr>
+      </w:pPr>
+    </w:p>
+    <w:p>
+      <w:pPr>
+        <w:spacing w:line="360" w:lineRule="exact"/>
         <w:rPr>
           <w:sz w:val="28"/>
           <w:szCs w:val="28"/>
         </w:rPr>
-        <w:t>结果</w:t>
-      </w:r>
-    </w:p>
-    <w:p>
-      <w:pPr>
-        <w:spacing w:line="360" w:lineRule="exact"/>
-        <w:ind w:firstLine="420"/>
-        <w:rPr>
-          <w:rFonts w:ascii="宋体" w:eastAsia="宋体" w:hAnsi="宋体"/>
-          <w:sz w:val="24"/>
-          <w:szCs w:val="24"/>
-          <w:shd w:val="clear" w:color="auto" w:fill="FFFFFF"/>
-        </w:rPr>
-      </w:pPr>
-      <w:r>
-        <w:rPr>
-          <w:rFonts w:ascii="宋体" w:eastAsia="宋体" w:hAnsi="宋体" w:hint="eastAsia"/>
-          <w:sz w:val="24"/>
-          <w:szCs w:val="24"/>
-          <w:shd w:val="clear" w:color="auto" w:fill="FFFFFF"/>
-        </w:rPr>
-        <w:t>最终我们的方案在决赛测试集上达到</w:t>
-      </w:r>
-      <w:r>
-        <w:rPr>
-          <w:rFonts w:ascii="宋体" w:eastAsia="宋体" w:hAnsi="宋体"/>
-          <w:sz w:val="24"/>
-          <w:szCs w:val="24"/>
-          <w:shd w:val="clear" w:color="auto" w:fill="FFFFFF"/>
-        </w:rPr>
-        <w:t>0.98448的Macro-F1 score，在480支参赛队伍中排名第7名。</w:t>
-      </w:r>
-    </w:p>
-    <w:p>
-      <w:pPr>
-        <w:spacing w:line="360" w:lineRule="exact"/>
-        <w:ind w:firstLine="420"/>
-        <w:rPr>
-          <w:sz w:val="22"/>
-        </w:rPr>
-      </w:pPr>
-    </w:p>
-    <w:p>
-      <w:pPr>
-        <w:spacing w:line="360" w:lineRule="exact"/>
-        <w:rPr>
-          <w:rFonts w:hint="eastAsia"/>
-          <w:sz w:val="22"/>
-        </w:rPr>
-      </w:pPr>
-      <w:r>
-        <w:rPr>
-          <w:rFonts w:hint="eastAsia"/>
+      </w:pPr>
+      <w:r>
+        <w:rPr>
           <w:sz w:val="28"/>
           <w:szCs w:val="28"/>
         </w:rPr>
-        <w:t>八、</w:t>
-      </w:r>
-      <w:r>
-        <w:rPr>
-          <w:sz w:val="28"/>
-          <w:szCs w:val="28"/>
-        </w:rPr>
-        <w:t>经验分享</w:t>
+        <w:t>参考文献</w:t>
       </w:r>
     </w:p>
     <w:p>
@@ -2659,29 +3267,42 @@
         <w:spacing w:line="360" w:lineRule="exact"/>
         <w:ind w:firstLine="420"/>
         <w:rPr>
-          <w:rFonts w:ascii="宋体" w:eastAsia="宋体" w:hAnsi="宋体" w:hint="eastAsia"/>
-          <w:sz w:val="24"/>
-          <w:szCs w:val="24"/>
-          <w:shd w:val="clear" w:color="auto" w:fill="FFFFFF"/>
-        </w:rPr>
-      </w:pPr>
-      <w:r>
-        <w:rPr>
-          <w:rFonts w:ascii="宋体" w:eastAsia="宋体" w:hAnsi="宋体" w:hint="eastAsia"/>
-          <w:sz w:val="24"/>
-          <w:szCs w:val="24"/>
-          <w:shd w:val="clear" w:color="auto" w:fill="FFFFFF"/>
-        </w:rPr>
-        <w:t>我们根据天文光谱数据的特点，设计相应的预处理方案和网络结构，并尝试了不同的方案组合，采用了基于传统方案的</w:t>
-      </w:r>
-      <w:r>
-        <w:rPr>
-          <w:rFonts w:ascii="宋体" w:eastAsia="宋体" w:hAnsi="宋体"/>
-          <w:sz w:val="24"/>
-          <w:szCs w:val="24"/>
-          <w:shd w:val="clear" w:color="auto" w:fill="FFFFFF"/>
-        </w:rPr>
-        <w:t>GBDT以及基于深度神经网络的方案，都取得了不错的效果。通过对原始数据进行不同程度噪声和不同类别比例的增强，我们训练出来的模型具有较强的鲁棒性，且表现出来较好的性能，线下和线上的得分基本保持一致，线下结果略好于线上结果。</w:t>
+          <w:rFonts w:ascii="宋体" w:eastAsia="宋体" w:hAnsi="宋体"/>
+          <w:sz w:val="24"/>
+          <w:szCs w:val="24"/>
+        </w:rPr>
+      </w:pPr>
+      <w:r>
+        <w:rPr>
+          <w:rFonts w:ascii="宋体" w:eastAsia="宋体" w:hAnsi="宋体"/>
+          <w:sz w:val="24"/>
+          <w:szCs w:val="24"/>
+        </w:rPr>
+        <w:t>1. 潘儒扬</w:t>
+      </w:r>
+      <w:r>
+        <w:rPr>
+          <w:rFonts w:ascii="宋体" w:eastAsia="宋体" w:hAnsi="宋体"/>
+          <w:sz w:val="24"/>
+          <w:szCs w:val="24"/>
+        </w:rPr>
+        <w:t>,</w:t>
+      </w:r>
+      <w:r>
+        <w:rPr>
+          <w:rFonts w:ascii="宋体" w:eastAsia="宋体" w:hAnsi="宋体"/>
+          <w:sz w:val="24"/>
+          <w:szCs w:val="24"/>
+        </w:rPr>
+        <w:t>李乡儒.基于深度学习技术的恒星大气物理参数自动估计[J]. 天文学报</w:t>
+      </w:r>
+      <w:r>
+        <w:rPr>
+          <w:rFonts w:ascii="宋体" w:eastAsia="宋体" w:hAnsi="宋体"/>
+          <w:sz w:val="24"/>
+          <w:szCs w:val="24"/>
+        </w:rPr>
+        <w:t>, 2016, 57(4)</w:t>
       </w:r>
     </w:p>
     <w:p>
@@ -2692,26 +3313,15 @@
           <w:rFonts w:ascii="宋体" w:eastAsia="宋体" w:hAnsi="宋体"/>
           <w:sz w:val="24"/>
           <w:szCs w:val="24"/>
-          <w:shd w:val="clear" w:color="auto" w:fill="FFFFFF"/>
-        </w:rPr>
-      </w:pPr>
-      <w:r>
-        <w:rPr>
-          <w:rFonts w:ascii="宋体" w:eastAsia="宋体" w:hAnsi="宋体" w:hint="eastAsia"/>
-          <w:sz w:val="24"/>
-          <w:szCs w:val="24"/>
-          <w:shd w:val="clear" w:color="auto" w:fill="FFFFFF"/>
-        </w:rPr>
-        <w:t>我们的方案也仍存在改进的地方，可以设计</w:t>
-      </w:r>
-      <w:r>
-        <w:rPr>
-          <w:rFonts w:ascii="宋体" w:eastAsia="宋体" w:hAnsi="宋体"/>
-          <w:sz w:val="24"/>
-          <w:szCs w:val="24"/>
-          <w:shd w:val="clear" w:color="auto" w:fill="FFFFFF"/>
-        </w:rPr>
-        <w:t>Macro-F1 score 的近似可微函数，直接应用到神经网络中，网络结构也可以继续调优，采取更加深层的网络结构。数据预分析方面做的也还不够，可以加强数据清洗和</w:t>
+        </w:rPr>
+      </w:pPr>
+      <w:r>
+        <w:rPr>
+          <w:rFonts w:ascii="宋体" w:eastAsia="宋体" w:hAnsi="宋体"/>
+          <w:sz w:val="24"/>
+          <w:szCs w:val="24"/>
+        </w:rPr>
+        <w:t xml:space="preserve">2. </w:t>
       </w:r>
       <w:proofErr w:type="gramStart"/>
       <w:r>
@@ -2719,9 +3329,8 @@
           <w:rFonts w:ascii="宋体" w:eastAsia="宋体" w:hAnsi="宋体"/>
           <w:sz w:val="24"/>
           <w:szCs w:val="24"/>
-          <w:shd w:val="clear" w:color="auto" w:fill="FFFFFF"/>
-        </w:rPr>
-        <w:t>缺失值</w:t>
+        </w:rPr>
+        <w:t>韩帅</w:t>
       </w:r>
       <w:proofErr w:type="gramEnd"/>
       <w:r>
@@ -2729,9 +3338,16 @@
           <w:rFonts w:ascii="宋体" w:eastAsia="宋体" w:hAnsi="宋体"/>
           <w:sz w:val="24"/>
           <w:szCs w:val="24"/>
-          <w:shd w:val="clear" w:color="auto" w:fill="FFFFFF"/>
-        </w:rPr>
-        <w:t>的处理。</w:t>
+        </w:rPr>
+        <w:t>,李悦.基于BP神经网络（自编码）的恒星大气物理参数估计[J]. 自动化与仪器仪表</w:t>
+      </w:r>
+      <w:r>
+        <w:rPr>
+          <w:rFonts w:ascii="宋体" w:eastAsia="宋体" w:hAnsi="宋体"/>
+          <w:sz w:val="24"/>
+          <w:szCs w:val="24"/>
+        </w:rPr>
+        <w:t>, 2016(9):230-231</w:t>
       </w:r>
     </w:p>
     <w:p>
@@ -2739,28 +3355,74 @@
         <w:spacing w:line="360" w:lineRule="exact"/>
         <w:ind w:firstLine="420"/>
         <w:rPr>
-          <w:rFonts w:ascii="宋体" w:eastAsia="宋体" w:hAnsi="宋体" w:hint="eastAsia"/>
-          <w:sz w:val="24"/>
-          <w:szCs w:val="24"/>
-          <w:shd w:val="clear" w:color="auto" w:fill="FFFFFF"/>
-        </w:rPr>
-      </w:pPr>
-    </w:p>
-    <w:p>
-      <w:pPr>
-        <w:spacing w:line="360" w:lineRule="exact"/>
-        <w:rPr>
-          <w:rFonts w:hint="eastAsia"/>
-          <w:sz w:val="28"/>
-          <w:szCs w:val="28"/>
-        </w:rPr>
-      </w:pPr>
-      <w:r>
-        <w:rPr>
-          <w:sz w:val="28"/>
-          <w:szCs w:val="28"/>
-        </w:rPr>
-        <w:t>参考文献</w:t>
+          <w:rFonts w:ascii="宋体" w:eastAsia="宋体" w:hAnsi="宋体"/>
+          <w:sz w:val="24"/>
+          <w:szCs w:val="24"/>
+        </w:rPr>
+      </w:pPr>
+      <w:r>
+        <w:rPr>
+          <w:rFonts w:ascii="宋体" w:eastAsia="宋体" w:hAnsi="宋体"/>
+          <w:sz w:val="24"/>
+          <w:szCs w:val="24"/>
+        </w:rPr>
+        <w:t>3. 刘真祥,荣容</w:t>
+      </w:r>
+      <w:r>
+        <w:rPr>
+          <w:rFonts w:ascii="宋体" w:eastAsia="宋体" w:hAnsi="宋体"/>
+          <w:sz w:val="24"/>
+          <w:szCs w:val="24"/>
+        </w:rPr>
+        <w:t>,</w:t>
+      </w:r>
+      <w:r>
+        <w:rPr>
+          <w:rFonts w:ascii="宋体" w:eastAsia="宋体" w:hAnsi="宋体"/>
+          <w:sz w:val="24"/>
+          <w:szCs w:val="24"/>
+        </w:rPr>
+        <w:t>许婷婷</w:t>
+      </w:r>
+      <w:r>
+        <w:rPr>
+          <w:rFonts w:ascii="宋体" w:eastAsia="宋体" w:hAnsi="宋体"/>
+          <w:sz w:val="24"/>
+          <w:szCs w:val="24"/>
+        </w:rPr>
+        <w:t>,</w:t>
+      </w:r>
+      <w:r>
+        <w:rPr>
+          <w:rFonts w:ascii="宋体" w:eastAsia="宋体" w:hAnsi="宋体"/>
+          <w:sz w:val="24"/>
+          <w:szCs w:val="24"/>
+        </w:rPr>
+        <w:t>等</w:t>
+      </w:r>
+      <w:r>
+        <w:rPr>
+          <w:rFonts w:ascii="宋体" w:eastAsia="宋体" w:hAnsi="宋体"/>
+          <w:sz w:val="24"/>
+          <w:szCs w:val="24"/>
+        </w:rPr>
+        <w:t>.</w:t>
+      </w:r>
+      <w:r>
+        <w:rPr>
+          <w:rFonts w:ascii="宋体" w:eastAsia="宋体" w:hAnsi="宋体"/>
+          <w:sz w:val="24"/>
+          <w:szCs w:val="24"/>
+        </w:rPr>
+        <w:t>基于深度信念网络的天体光谱自动分类研究[J]. 云南民族大学学报（自然科学版）</w:t>
+      </w:r>
+      <w:r>
+        <w:rPr>
+          <w:rFonts w:ascii="宋体" w:eastAsia="宋体" w:hAnsi="宋体"/>
+          <w:sz w:val="24"/>
+          <w:szCs w:val="24"/>
+        </w:rPr>
+        <w:t>,2017(2)</w:t>
       </w:r>
     </w:p>
     <w:p>
@@ -2779,169 +3441,6 @@
           <w:sz w:val="24"/>
           <w:szCs w:val="24"/>
         </w:rPr>
-        <w:t>1. 潘儒扬</w:t>
-      </w:r>
-      <w:r>
-        <w:rPr>
-          <w:rFonts w:ascii="宋体" w:eastAsia="宋体" w:hAnsi="宋体"/>
-          <w:sz w:val="24"/>
-          <w:szCs w:val="24"/>
-        </w:rPr>
-        <w:t>,</w:t>
-      </w:r>
-      <w:r>
-        <w:rPr>
-          <w:rFonts w:ascii="宋体" w:eastAsia="宋体" w:hAnsi="宋体"/>
-          <w:sz w:val="24"/>
-          <w:szCs w:val="24"/>
-        </w:rPr>
-        <w:t>李乡儒.基于深度学习技术的恒星大气物理参数自动估计[J]. 天文学报</w:t>
-      </w:r>
-      <w:r>
-        <w:rPr>
-          <w:rFonts w:ascii="宋体" w:eastAsia="宋体" w:hAnsi="宋体"/>
-          <w:sz w:val="24"/>
-          <w:szCs w:val="24"/>
-        </w:rPr>
-        <w:t>, 2016, 57(4)</w:t>
-      </w:r>
-    </w:p>
-    <w:p>
-      <w:pPr>
-        <w:spacing w:line="360" w:lineRule="exact"/>
-        <w:ind w:firstLine="420"/>
-        <w:rPr>
-          <w:rFonts w:ascii="宋体" w:eastAsia="宋体" w:hAnsi="宋体"/>
-          <w:sz w:val="24"/>
-          <w:szCs w:val="24"/>
-        </w:rPr>
-      </w:pPr>
-      <w:r>
-        <w:rPr>
-          <w:rFonts w:ascii="宋体" w:eastAsia="宋体" w:hAnsi="宋体"/>
-          <w:sz w:val="24"/>
-          <w:szCs w:val="24"/>
-        </w:rPr>
-        <w:t xml:space="preserve">2. </w:t>
-      </w:r>
-      <w:proofErr w:type="gramStart"/>
-      <w:r>
-        <w:rPr>
-          <w:rFonts w:ascii="宋体" w:eastAsia="宋体" w:hAnsi="宋体"/>
-          <w:sz w:val="24"/>
-          <w:szCs w:val="24"/>
-        </w:rPr>
-        <w:t>韩帅</w:t>
-      </w:r>
-      <w:proofErr w:type="gramEnd"/>
-      <w:r>
-        <w:rPr>
-          <w:rFonts w:ascii="宋体" w:eastAsia="宋体" w:hAnsi="宋体"/>
-          <w:sz w:val="24"/>
-          <w:szCs w:val="24"/>
-        </w:rPr>
-        <w:t>,李悦.基于BP神经网络（自编码）的恒星大气物理参数估计[J]. 自动化与仪器仪表</w:t>
-      </w:r>
-      <w:r>
-        <w:rPr>
-          <w:rFonts w:ascii="宋体" w:eastAsia="宋体" w:hAnsi="宋体"/>
-          <w:sz w:val="24"/>
-          <w:szCs w:val="24"/>
-        </w:rPr>
-        <w:t>, 2016(9):230-231</w:t>
-      </w:r>
-    </w:p>
-    <w:p>
-      <w:pPr>
-        <w:spacing w:line="360" w:lineRule="exact"/>
-        <w:ind w:firstLine="420"/>
-        <w:rPr>
-          <w:rFonts w:ascii="宋体" w:eastAsia="宋体" w:hAnsi="宋体"/>
-          <w:sz w:val="24"/>
-          <w:szCs w:val="24"/>
-        </w:rPr>
-      </w:pPr>
-      <w:r>
-        <w:rPr>
-          <w:rFonts w:ascii="宋体" w:eastAsia="宋体" w:hAnsi="宋体"/>
-          <w:sz w:val="24"/>
-          <w:szCs w:val="24"/>
-        </w:rPr>
-        <w:t>3. 刘真祥,荣容</w:t>
-      </w:r>
-      <w:r>
-        <w:rPr>
-          <w:rFonts w:ascii="宋体" w:eastAsia="宋体" w:hAnsi="宋体"/>
-          <w:sz w:val="24"/>
-          <w:szCs w:val="24"/>
-        </w:rPr>
-        <w:t>,</w:t>
-      </w:r>
-      <w:r>
-        <w:rPr>
-          <w:rFonts w:ascii="宋体" w:eastAsia="宋体" w:hAnsi="宋体"/>
-          <w:sz w:val="24"/>
-          <w:szCs w:val="24"/>
-        </w:rPr>
-        <w:t>许婷婷</w:t>
-      </w:r>
-      <w:r>
-        <w:rPr>
-          <w:rFonts w:ascii="宋体" w:eastAsia="宋体" w:hAnsi="宋体"/>
-          <w:sz w:val="24"/>
-          <w:szCs w:val="24"/>
-        </w:rPr>
-        <w:t>,</w:t>
-      </w:r>
-      <w:r>
-        <w:rPr>
-          <w:rFonts w:ascii="宋体" w:eastAsia="宋体" w:hAnsi="宋体"/>
-          <w:sz w:val="24"/>
-          <w:szCs w:val="24"/>
-        </w:rPr>
-        <w:t>等</w:t>
-      </w:r>
-      <w:r>
-        <w:rPr>
-          <w:rFonts w:ascii="宋体" w:eastAsia="宋体" w:hAnsi="宋体"/>
-          <w:sz w:val="24"/>
-          <w:szCs w:val="24"/>
-        </w:rPr>
-        <w:t>.</w:t>
-      </w:r>
-      <w:r>
-        <w:rPr>
-          <w:rFonts w:ascii="宋体" w:eastAsia="宋体" w:hAnsi="宋体"/>
-          <w:sz w:val="24"/>
-          <w:szCs w:val="24"/>
-        </w:rPr>
-        <w:t>基于深度信念网络的天体光谱自动分类研究[J]. 云南民族大学学报（自然科学版）</w:t>
-      </w:r>
-      <w:r>
-        <w:rPr>
-          <w:rFonts w:ascii="宋体" w:eastAsia="宋体" w:hAnsi="宋体"/>
-          <w:sz w:val="24"/>
-          <w:szCs w:val="24"/>
-        </w:rPr>
-        <w:t>,2017(2)</w:t>
-      </w:r>
-    </w:p>
-    <w:p>
-      <w:pPr>
-        <w:spacing w:line="360" w:lineRule="exact"/>
-        <w:ind w:firstLine="420"/>
-        <w:rPr>
-          <w:rFonts w:ascii="宋体" w:eastAsia="宋体" w:hAnsi="宋体" w:hint="eastAsia"/>
-          <w:sz w:val="24"/>
-          <w:szCs w:val="24"/>
-        </w:rPr>
-      </w:pPr>
-      <w:r>
-        <w:rPr>
-          <w:rFonts w:ascii="宋体" w:eastAsia="宋体" w:hAnsi="宋体"/>
-          <w:sz w:val="24"/>
-          <w:szCs w:val="24"/>
-        </w:rPr>
         <w:t>4.</w:t>
       </w:r>
       <w:r>
@@ -2952,7 +3451,7 @@
         </w:rPr>
         <w:t xml:space="preserve">天文数据挖掘大赛_银河护卫队_梯度提升决策树部分 </w:t>
       </w:r>
-      <w:hyperlink r:id="rId16" w:history="1">
+      <w:hyperlink r:id="rId19" w:history="1">
         <w:r>
           <w:rPr>
             <w:rStyle w:val="a3"/>
@@ -3030,7 +3529,7 @@
         <w:spacing w:line="360" w:lineRule="exact"/>
         <w:ind w:firstLine="420"/>
         <w:rPr>
-          <w:rFonts w:ascii="宋体" w:eastAsia="宋体" w:hAnsi="宋体" w:hint="eastAsia"/>
+          <w:rFonts w:ascii="宋体" w:eastAsia="宋体" w:hAnsi="宋体"/>
           <w:sz w:val="24"/>
           <w:szCs w:val="24"/>
         </w:rPr>
@@ -3059,8 +3558,6 @@
         </w:rPr>
         <w:t>巡天光谱分类前的预处理 ———流量标准化</w:t>
       </w:r>
-      <w:bookmarkStart w:id="0" w:name="_GoBack"/>
-      <w:bookmarkEnd w:id="0"/>
     </w:p>
     <w:sectPr>
       <w:pgSz w:w="11906" w:h="16838"/>
@@ -4149,7 +4646,7 @@
 </file>
 
 <file path=customXml/itemProps1.xml><?xml version="1.0" encoding="utf-8"?>
-<ds:datastoreItem xmlns:ds="http://schemas.openxmlformats.org/officeDocument/2006/customXml" ds:itemID="{07480555-378B-4D87-89CB-B9354EFC4A79}">
+<ds:datastoreItem xmlns:ds="http://schemas.openxmlformats.org/officeDocument/2006/customXml" ds:itemID="{466CEAA2-868C-4D41-B4CD-68DE915FD2C5}">
   <ds:schemaRefs>
     <ds:schemaRef ds:uri="http://schemas.openxmlformats.org/officeDocument/2006/bibliography"/>
   </ds:schemaRefs>

</xml_diff>